<commit_message>
Modify main.c for master/slave switching
Signed-off-by: Irina Anokhina <irina15anohina@gmail.com>
</commit_message>
<xml_diff>
--- a/KendryteTest_doc.docx
+++ b/KendryteTest_doc.docx
@@ -39,6 +39,7 @@
         <w:pStyle w:val="TextBody"/>
         <w:rPr>
           <w:b/>
+          <w:b/>
           <w:lang w:val="en-US"/>
         </w:rPr>
       </w:pPr>
@@ -544,6 +545,45 @@
       <w:r>
         <w:rPr/>
         <w:t>При одновременном чтении и передаче в передаваемом массиве есть значения, и они не меняются при изменении считываемых значений. И они не меняются при изменении аргумента, передаваемого в функцию i2c_slave_receive. Что означает этот аргумент я тоже не разобралась.</w:t>
+      </w:r>
+    </w:p>
+    <w:p>
+      <w:pPr>
+        <w:pStyle w:val="TextBody"/>
+        <w:rPr/>
+      </w:pPr>
+      <w:r>
+        <w:rPr/>
+        <w:t xml:space="preserve">Изменила файл </w:t>
+      </w:r>
+      <w:r>
+        <w:rPr>
+          <w:lang w:val="en-US"/>
+        </w:rPr>
+        <w:t>main</w:t>
+      </w:r>
+      <w:r>
+        <w:rPr/>
+        <w:t>.</w:t>
+      </w:r>
+      <w:r>
+        <w:rPr>
+          <w:lang w:val="en-US"/>
+        </w:rPr>
+        <w:t>c</w:t>
+      </w:r>
+      <w:r>
+        <w:rPr/>
+        <w:t xml:space="preserve"> для удобства переключения между мастером и слейвом.</w:t>
+      </w:r>
+    </w:p>
+    <w:p>
+      <w:pPr>
+        <w:pStyle w:val="TextBody"/>
+        <w:rPr/>
+      </w:pPr>
+      <w:r>
+        <w:rPr/>
       </w:r>
     </w:p>
     <w:p>
@@ -562,6 +602,7 @@
       <w:pgNumType w:fmt="decimal"/>
       <w:formProt w:val="false"/>
       <w:textDirection w:val="lrTb"/>
+      <w:docGrid w:type="default" w:linePitch="100" w:charSpace="0"/>
     </w:sectPr>
   </w:body>
 </w:document>
@@ -574,15 +615,12 @@
       <w:rPr>
         <w:rFonts w:ascii="Liberation Serif" w:hAnsi="Liberation Serif" w:eastAsia="WenQuanYi Micro Hei" w:cs="Lohit Devanagari"/>
         <w:kern w:val="2"/>
-        <w:sz w:val="24"/>
         <w:szCs w:val="24"/>
         <w:lang w:val="en-US" w:eastAsia="zh-CN" w:bidi="hi-IN"/>
       </w:rPr>
     </w:rPrDefault>
     <w:pPrDefault>
-      <w:pPr>
-        <w:widowControl/>
-      </w:pPr>
+      <w:pPr/>
     </w:pPrDefault>
   </w:docDefaults>
   <w:style w:type="paragraph" w:styleId="Normal">
@@ -590,6 +628,8 @@
     <w:qFormat/>
     <w:pPr>
       <w:widowControl/>
+      <w:bidi w:val="0"/>
+      <w:jc w:val="left"/>
     </w:pPr>
     <w:rPr>
       <w:rFonts w:ascii="Liberation Serif" w:hAnsi="Liberation Serif" w:eastAsia="WenQuanYi Micro Hei" w:cs="Lohit Devanagari"/>

</xml_diff>

<commit_message>
Add test files for uarths
Signed-off-by: Irina Anokhina <irina15anohina@gmail.com>
</commit_message>
<xml_diff>
--- a/KendryteTest_doc.docx
+++ b/KendryteTest_doc.docx
@@ -39,6 +39,7 @@
         <w:pStyle w:val="TextBody"/>
         <w:rPr>
           <w:b/>
+          <w:b/>
           <w:lang w:val="en-US"/>
         </w:rPr>
       </w:pPr>
@@ -698,7 +699,869 @@
         </w:rPr>
       </w:pPr>
       <w:r>
-        <w:rPr/>
+        <w:rPr>
+          <w:b/>
+        </w:rPr>
+      </w:r>
+    </w:p>
+    <w:p>
+      <w:pPr>
+        <w:pStyle w:val="TextBody"/>
+        <w:rPr>
+          <w:b/>
+          <w:b/>
+          <w:lang w:val="en-US"/>
+        </w:rPr>
+      </w:pPr>
+      <w:r>
+        <w:rPr>
+          <w:b/>
+          <w:lang w:val="en-US"/>
+        </w:rPr>
+        <w:t>UART</w:t>
+      </w:r>
+    </w:p>
+    <w:p>
+      <w:pPr>
+        <w:pStyle w:val="TextBody"/>
+        <w:rPr/>
+      </w:pPr>
+      <w:r>
+        <w:rPr/>
+        <w:t xml:space="preserve">Для работы с юартом на плате указаны ножки 4 и 5, и 6 и 7. Но в первом наборе не работает ножка 4 – </w:t>
+      </w:r>
+      <w:r>
+        <w:rPr>
+          <w:lang w:val="en-US"/>
+        </w:rPr>
+        <w:t>RX</w:t>
+      </w:r>
+      <w:r>
+        <w:rPr/>
+        <w:t>.</w:t>
+      </w:r>
+    </w:p>
+    <w:p>
+      <w:pPr>
+        <w:pStyle w:val="TextBody"/>
+        <w:rPr/>
+      </w:pPr>
+      <w:r>
+        <w:rPr/>
+        <w:t>Инициализируются ножки таким образом:</w:t>
+      </w:r>
+    </w:p>
+    <w:p>
+      <w:pPr>
+        <w:pStyle w:val="TextBody"/>
+        <w:rPr>
+          <w:lang w:val="en-US"/>
+        </w:rPr>
+      </w:pPr>
+      <w:r>
+        <w:rPr>
+          <w:lang w:val="en-US"/>
+        </w:rPr>
+        <w:t>fpioa_set_function(6, FUNC_UART1_RX + UART_NUM * 2);</w:t>
+      </w:r>
+    </w:p>
+    <w:p>
+      <w:pPr>
+        <w:pStyle w:val="TextBody"/>
+        <w:rPr/>
+      </w:pPr>
+      <w:r>
+        <w:rPr/>
+        <w:t xml:space="preserve">    </w:t>
+      </w:r>
+      <w:r>
+        <w:rPr>
+          <w:lang w:val="en-US"/>
+        </w:rPr>
+        <w:t>fpioa_set_function(7, FUNC_UART1_TX + UART_NUM * 2);</w:t>
+      </w:r>
+    </w:p>
+    <w:p>
+      <w:pPr>
+        <w:pStyle w:val="TextBody"/>
+        <w:rPr/>
+      </w:pPr>
+      <w:r>
+        <w:rPr/>
+        <w:t xml:space="preserve">инициализирующие функции: </w:t>
+      </w:r>
+    </w:p>
+    <w:p>
+      <w:pPr>
+        <w:pStyle w:val="TextBody"/>
+        <w:rPr/>
+      </w:pPr>
+      <w:r>
+        <w:rPr/>
+        <w:t>uart_init(UART_NUM);</w:t>
+      </w:r>
+    </w:p>
+    <w:p>
+      <w:pPr>
+        <w:pStyle w:val="TextBody"/>
+        <w:rPr/>
+      </w:pPr>
+      <w:r>
+        <w:rPr/>
+        <w:t xml:space="preserve">    </w:t>
+      </w:r>
+      <w:r>
+        <w:rPr>
+          <w:lang w:val="en-US"/>
+        </w:rPr>
+        <w:t>uart_configure(UART_NUM, 115200, 8, UART_STOP_1, UART_PARITY_NONE);</w:t>
+      </w:r>
+    </w:p>
+    <w:p>
+      <w:pPr>
+        <w:pStyle w:val="TextBody"/>
+        <w:rPr/>
+      </w:pPr>
+      <w:r>
+        <w:rPr/>
+        <w:t>Тестирование примера демо  </w:t>
+      </w:r>
+      <w:r>
+        <w:rPr>
+          <w:b/>
+          <w:lang w:val="en-US"/>
+        </w:rPr>
+        <w:t>uart</w:t>
+      </w:r>
+      <w:r>
+        <w:rPr/>
+        <w:t xml:space="preserve">. Отправка сообщения работает, прием – нет. Во время выполнения функции uart_receive_data не выполняется блок </w:t>
+      </w:r>
+      <w:r>
+        <w:rPr>
+          <w:lang w:val="en-US"/>
+        </w:rPr>
+        <w:t>if</w:t>
+      </w:r>
+      <w:r>
+        <w:rPr/>
+        <w:t>.</w:t>
+      </w:r>
+    </w:p>
+    <w:p>
+      <w:pPr>
+        <w:pStyle w:val="TextBody"/>
+        <w:rPr>
+          <w:lang w:val="en-US"/>
+        </w:rPr>
+      </w:pPr>
+      <w:r>
+        <w:rPr>
+          <w:lang w:val="en-US"/>
+        </w:rPr>
+        <w:t>int uart_receive_data(uart_device_number_t channel, char *buffer, size_t buf_len)</w:t>
+      </w:r>
+    </w:p>
+    <w:p>
+      <w:pPr>
+        <w:pStyle w:val="TextBody"/>
+        <w:spacing w:before="0" w:after="0"/>
+        <w:rPr>
+          <w:lang w:val="en-US"/>
+        </w:rPr>
+      </w:pPr>
+      <w:r>
+        <w:rPr>
+          <w:lang w:val="en-US"/>
+        </w:rPr>
+        <w:t>{</w:t>
+      </w:r>
+    </w:p>
+    <w:p>
+      <w:pPr>
+        <w:pStyle w:val="TextBody"/>
+        <w:spacing w:before="0" w:after="0"/>
+        <w:rPr/>
+      </w:pPr>
+      <w:r>
+        <w:rPr/>
+        <w:t xml:space="preserve">    </w:t>
+      </w:r>
+      <w:r>
+        <w:rPr>
+          <w:lang w:val="en-US"/>
+        </w:rPr>
+        <w:t>size_t i = 0;</w:t>
+      </w:r>
+    </w:p>
+    <w:p>
+      <w:pPr>
+        <w:pStyle w:val="TextBody"/>
+        <w:spacing w:before="0" w:after="0"/>
+        <w:rPr/>
+      </w:pPr>
+      <w:r>
+        <w:rPr/>
+        <w:t xml:space="preserve">    </w:t>
+      </w:r>
+      <w:r>
+        <w:rPr>
+          <w:lang w:val="en-US"/>
+        </w:rPr>
+        <w:t>for(i = 0; i &lt; buf_len; i++)</w:t>
+      </w:r>
+    </w:p>
+    <w:p>
+      <w:pPr>
+        <w:pStyle w:val="TextBody"/>
+        <w:spacing w:before="0" w:after="0"/>
+        <w:rPr/>
+      </w:pPr>
+      <w:r>
+        <w:rPr/>
+        <w:t xml:space="preserve">    </w:t>
+      </w:r>
+      <w:r>
+        <w:rPr>
+          <w:lang w:val="en-US"/>
+        </w:rPr>
+        <w:t>{</w:t>
+      </w:r>
+    </w:p>
+    <w:p>
+      <w:pPr>
+        <w:pStyle w:val="TextBody"/>
+        <w:spacing w:before="0" w:after="0"/>
+        <w:rPr/>
+      </w:pPr>
+      <w:r>
+        <w:rPr/>
+        <w:t xml:space="preserve">        </w:t>
+      </w:r>
+      <w:r>
+        <w:rPr>
+          <w:lang w:val="en-US"/>
+        </w:rPr>
+        <w:t>if(uart[channel]-&gt;LSR &amp; 1)</w:t>
+      </w:r>
+    </w:p>
+    <w:p>
+      <w:pPr>
+        <w:pStyle w:val="TextBody"/>
+        <w:spacing w:before="0" w:after="0"/>
+        <w:rPr/>
+      </w:pPr>
+      <w:r>
+        <w:rPr/>
+        <w:t xml:space="preserve">        </w:t>
+      </w:r>
+      <w:r>
+        <w:rPr>
+          <w:lang w:val="en-US"/>
+        </w:rPr>
+        <w:t>{</w:t>
+      </w:r>
+    </w:p>
+    <w:p>
+      <w:pPr>
+        <w:pStyle w:val="TextBody"/>
+        <w:spacing w:before="0" w:after="0"/>
+        <w:rPr/>
+      </w:pPr>
+      <w:r>
+        <w:rPr/>
+        <w:t>                    </w:t>
+      </w:r>
+      <w:r>
+        <w:rPr>
+          <w:lang w:val="en-US"/>
+        </w:rPr>
+        <w:t xml:space="preserve">buffer[i] = (char)(uart[channel]-&gt;RBR &amp; 0xff);         </w:t>
+      </w:r>
+    </w:p>
+    <w:p>
+      <w:pPr>
+        <w:pStyle w:val="TextBody"/>
+        <w:spacing w:before="0" w:after="0"/>
+        <w:rPr/>
+      </w:pPr>
+      <w:r>
+        <w:rPr/>
+        <w:t xml:space="preserve">        </w:t>
+      </w:r>
+      <w:r>
+        <w:rPr>
+          <w:lang w:val="en-US"/>
+        </w:rPr>
+        <w:t>}</w:t>
+      </w:r>
+    </w:p>
+    <w:p>
+      <w:pPr>
+        <w:pStyle w:val="TextBody"/>
+        <w:spacing w:before="0" w:after="0"/>
+        <w:rPr/>
+      </w:pPr>
+      <w:r>
+        <w:rPr/>
+        <w:t xml:space="preserve">        </w:t>
+      </w:r>
+      <w:r>
+        <w:rPr>
+          <w:lang w:val="en-US"/>
+        </w:rPr>
+        <w:t>else</w:t>
+      </w:r>
+    </w:p>
+    <w:p>
+      <w:pPr>
+        <w:pStyle w:val="TextBody"/>
+        <w:spacing w:before="0" w:after="0"/>
+        <w:rPr/>
+      </w:pPr>
+      <w:r>
+        <w:rPr/>
+        <w:t xml:space="preserve">        </w:t>
+      </w:r>
+      <w:r>
+        <w:rPr>
+          <w:lang w:val="en-US"/>
+        </w:rPr>
+        <w:t>{</w:t>
+      </w:r>
+    </w:p>
+    <w:p>
+      <w:pPr>
+        <w:pStyle w:val="TextBody"/>
+        <w:spacing w:before="0" w:after="0"/>
+        <w:rPr/>
+      </w:pPr>
+      <w:r>
+        <w:rPr/>
+        <w:t xml:space="preserve">            </w:t>
+      </w:r>
+      <w:r>
+        <w:rPr/>
+        <w:t>break;</w:t>
+      </w:r>
+    </w:p>
+    <w:p>
+      <w:pPr>
+        <w:pStyle w:val="TextBody"/>
+        <w:spacing w:before="0" w:after="0"/>
+        <w:rPr/>
+      </w:pPr>
+      <w:r>
+        <w:rPr/>
+        <w:t xml:space="preserve">        </w:t>
+      </w:r>
+      <w:r>
+        <w:rPr/>
+        <w:t>}</w:t>
+      </w:r>
+    </w:p>
+    <w:p>
+      <w:pPr>
+        <w:pStyle w:val="TextBody"/>
+        <w:spacing w:before="0" w:after="0"/>
+        <w:rPr/>
+      </w:pPr>
+      <w:r>
+        <w:rPr/>
+        <w:t xml:space="preserve">    </w:t>
+      </w:r>
+      <w:r>
+        <w:rPr/>
+        <w:t>}</w:t>
+      </w:r>
+    </w:p>
+    <w:p>
+      <w:pPr>
+        <w:pStyle w:val="TextBody"/>
+        <w:spacing w:before="0" w:after="0"/>
+        <w:rPr/>
+      </w:pPr>
+      <w:r>
+        <w:rPr/>
+        <w:t xml:space="preserve">    </w:t>
+      </w:r>
+      <w:r>
+        <w:rPr/>
+        <w:t>return i;</w:t>
+      </w:r>
+    </w:p>
+    <w:p>
+      <w:pPr>
+        <w:pStyle w:val="TextBody"/>
+        <w:spacing w:before="0" w:after="0"/>
+        <w:rPr/>
+      </w:pPr>
+      <w:r>
+        <w:rPr/>
+        <w:t>}</w:t>
+      </w:r>
+    </w:p>
+    <w:p>
+      <w:pPr>
+        <w:pStyle w:val="TextBody"/>
+        <w:spacing w:before="0" w:after="0"/>
+        <w:rPr/>
+      </w:pPr>
+      <w:r>
+        <w:rPr/>
+        <w:t> </w:t>
+      </w:r>
+    </w:p>
+    <w:p>
+      <w:pPr>
+        <w:pStyle w:val="TextBody"/>
+        <w:spacing w:before="0" w:after="0"/>
+        <w:rPr/>
+      </w:pPr>
+      <w:r>
+        <w:rPr/>
+        <w:t>С дма прием не работает также, отправка работает. Видимо, не установлен бит разрешения работы приема в соответствующем регистре. Для работы с дма необходимо вызвать функцию инициализации дма и вызвать функцию отправки с дма  соответствующими параметрами.</w:t>
+      </w:r>
+    </w:p>
+    <w:p>
+      <w:pPr>
+        <w:pStyle w:val="TextBody"/>
+        <w:spacing w:before="0" w:after="0"/>
+        <w:rPr/>
+      </w:pPr>
+      <w:r>
+        <w:rPr/>
+        <w:t> </w:t>
+      </w:r>
+    </w:p>
+    <w:p>
+      <w:pPr>
+        <w:pStyle w:val="TextBody"/>
+        <w:spacing w:before="0" w:after="0"/>
+        <w:rPr/>
+      </w:pPr>
+      <w:r>
+        <w:rPr/>
+        <w:t xml:space="preserve">Тестирование примера  </w:t>
+      </w:r>
+      <w:r>
+        <w:rPr>
+          <w:b/>
+          <w:lang w:val="en-US"/>
+        </w:rPr>
+        <w:t>uart</w:t>
+      </w:r>
+      <w:r>
+        <w:rPr>
+          <w:b/>
+        </w:rPr>
+        <w:t>_</w:t>
+      </w:r>
+      <w:r>
+        <w:rPr>
+          <w:b/>
+          <w:lang w:val="en-US"/>
+        </w:rPr>
+        <w:t>interrupt</w:t>
+      </w:r>
+      <w:r>
+        <w:rPr/>
+        <w:t xml:space="preserve">. Для работы через прерывания необходимо разрешить работу прерываний: </w:t>
+      </w:r>
+    </w:p>
+    <w:p>
+      <w:pPr>
+        <w:pStyle w:val="TextBody"/>
+        <w:spacing w:before="0" w:after="0"/>
+        <w:rPr>
+          <w:lang w:val="en-US"/>
+        </w:rPr>
+      </w:pPr>
+      <w:r>
+        <w:rPr>
+          <w:lang w:val="en-US"/>
+        </w:rPr>
+        <w:t>plic_init();</w:t>
+      </w:r>
+    </w:p>
+    <w:p>
+      <w:pPr>
+        <w:pStyle w:val="TextBody"/>
+        <w:spacing w:before="0" w:after="0"/>
+        <w:rPr/>
+      </w:pPr>
+      <w:r>
+        <w:rPr/>
+        <w:t xml:space="preserve">    </w:t>
+      </w:r>
+      <w:r>
+        <w:rPr>
+          <w:lang w:val="en-US"/>
+        </w:rPr>
+        <w:t>sysctl_enable_irq();</w:t>
+      </w:r>
+    </w:p>
+    <w:p>
+      <w:pPr>
+        <w:pStyle w:val="TextBody"/>
+        <w:spacing w:before="0" w:after="0"/>
+        <w:rPr/>
+      </w:pPr>
+      <w:r>
+        <w:rPr/>
+        <w:t xml:space="preserve">Далее вызывается функция задания триггера </w:t>
+      </w:r>
+      <w:r>
+        <w:rPr>
+          <w:lang w:val="en-US"/>
+        </w:rPr>
+        <w:t>uart</w:t>
+      </w:r>
+      <w:r>
+        <w:rPr/>
+        <w:t>_</w:t>
+      </w:r>
+      <w:r>
+        <w:rPr>
+          <w:lang w:val="en-US"/>
+        </w:rPr>
+        <w:t>set</w:t>
+      </w:r>
+      <w:r>
+        <w:rPr/>
+        <w:t>_</w:t>
+      </w:r>
+      <w:r>
+        <w:rPr>
+          <w:lang w:val="en-US"/>
+        </w:rPr>
+        <w:t>send</w:t>
+      </w:r>
+      <w:r>
+        <w:rPr/>
+        <w:t>_</w:t>
+      </w:r>
+      <w:r>
+        <w:rPr>
+          <w:lang w:val="en-US"/>
+        </w:rPr>
+        <w:t>trigger</w:t>
+      </w:r>
+      <w:r>
+        <w:rPr/>
+        <w:t>(</w:t>
+      </w:r>
+      <w:r>
+        <w:rPr>
+          <w:lang w:val="en-US"/>
+        </w:rPr>
+        <w:t>UART</w:t>
+      </w:r>
+      <w:r>
+        <w:rPr/>
+        <w:t>_</w:t>
+      </w:r>
+      <w:r>
+        <w:rPr>
+          <w:lang w:val="en-US"/>
+        </w:rPr>
+        <w:t>NUM</w:t>
+      </w:r>
+      <w:r>
+        <w:rPr/>
+        <w:t xml:space="preserve">, </w:t>
+      </w:r>
+      <w:r>
+        <w:rPr>
+          <w:lang w:val="en-US"/>
+        </w:rPr>
+        <w:t>UART</w:t>
+      </w:r>
+      <w:r>
+        <w:rPr/>
+        <w:t>_</w:t>
+      </w:r>
+      <w:r>
+        <w:rPr>
+          <w:lang w:val="en-US"/>
+        </w:rPr>
+        <w:t>SEND</w:t>
+      </w:r>
+      <w:r>
+        <w:rPr/>
+        <w:t>_</w:t>
+      </w:r>
+      <w:r>
+        <w:rPr>
+          <w:lang w:val="en-US"/>
+        </w:rPr>
+        <w:t>FIFO</w:t>
+      </w:r>
+      <w:r>
+        <w:rPr/>
+        <w:t xml:space="preserve">_0); есть 4 маски триггера, на как именно они отличаются друг от друга выяснить не удалось (не на длительность посылки). После этого вызываются функция </w:t>
+      </w:r>
+      <w:r>
+        <w:rPr>
+          <w:lang w:val="en-US"/>
+        </w:rPr>
+        <w:t>uart</w:t>
+      </w:r>
+      <w:r>
+        <w:rPr/>
+        <w:t>_</w:t>
+      </w:r>
+      <w:r>
+        <w:rPr>
+          <w:lang w:val="en-US"/>
+        </w:rPr>
+        <w:t>irq</w:t>
+      </w:r>
+      <w:r>
+        <w:rPr/>
+        <w:t>_</w:t>
+      </w:r>
+      <w:r>
+        <w:rPr>
+          <w:lang w:val="en-US"/>
+        </w:rPr>
+        <w:t>register</w:t>
+      </w:r>
+      <w:r>
+        <w:rPr/>
+        <w:t>(</w:t>
+      </w:r>
+      <w:r>
+        <w:rPr>
+          <w:lang w:val="en-US"/>
+        </w:rPr>
+        <w:t>UART</w:t>
+      </w:r>
+      <w:r>
+        <w:rPr/>
+        <w:t>_</w:t>
+      </w:r>
+      <w:r>
+        <w:rPr>
+          <w:lang w:val="en-US"/>
+        </w:rPr>
+        <w:t>NUM</w:t>
+      </w:r>
+      <w:r>
+        <w:rPr/>
+        <w:t xml:space="preserve">, </w:t>
+      </w:r>
+      <w:r>
+        <w:rPr>
+          <w:lang w:val="en-US"/>
+        </w:rPr>
+        <w:t>UART</w:t>
+      </w:r>
+      <w:r>
+        <w:rPr/>
+        <w:t>_</w:t>
+      </w:r>
+      <w:r>
+        <w:rPr>
+          <w:lang w:val="en-US"/>
+        </w:rPr>
+        <w:t>SEND</w:t>
+      </w:r>
+      <w:r>
+        <w:rPr/>
+        <w:t xml:space="preserve">, </w:t>
+      </w:r>
+      <w:r>
+        <w:rPr>
+          <w:lang w:val="en-US"/>
+        </w:rPr>
+        <w:t>on</w:t>
+      </w:r>
+      <w:r>
+        <w:rPr/>
+        <w:t>_</w:t>
+      </w:r>
+      <w:r>
+        <w:rPr>
+          <w:lang w:val="en-US"/>
+        </w:rPr>
+        <w:t>uart</w:t>
+      </w:r>
+      <w:r>
+        <w:rPr/>
+        <w:t>_</w:t>
+      </w:r>
+      <w:r>
+        <w:rPr>
+          <w:lang w:val="en-US"/>
+        </w:rPr>
+        <w:t>send</w:t>
+      </w:r>
+      <w:r>
+        <w:rPr/>
+        <w:t>, &amp;</w:t>
+      </w:r>
+      <w:r>
+        <w:rPr>
+          <w:lang w:val="en-US"/>
+        </w:rPr>
+        <w:t>v</w:t>
+      </w:r>
+      <w:r>
+        <w:rPr/>
+        <w:t>_</w:t>
+      </w:r>
+      <w:r>
+        <w:rPr>
+          <w:lang w:val="en-US"/>
+        </w:rPr>
+        <w:t>uart</w:t>
+      </w:r>
+      <w:r>
+        <w:rPr/>
+        <w:t>_</w:t>
+      </w:r>
+      <w:r>
+        <w:rPr>
+          <w:lang w:val="en-US"/>
+        </w:rPr>
+        <w:t>num</w:t>
+      </w:r>
+      <w:r>
+        <w:rPr/>
+        <w:t xml:space="preserve">, 2);, которая задает колбек после срабатывания триггера. </w:t>
+      </w:r>
+    </w:p>
+    <w:p>
+      <w:pPr>
+        <w:pStyle w:val="TextBody"/>
+        <w:spacing w:before="0" w:after="0"/>
+        <w:rPr/>
+      </w:pPr>
+      <w:r>
+        <w:rPr/>
+        <w:t> </w:t>
+      </w:r>
+    </w:p>
+    <w:p>
+      <w:pPr>
+        <w:pStyle w:val="TextBody"/>
+        <w:spacing w:before="0" w:after="0"/>
+        <w:rPr/>
+      </w:pPr>
+      <w:r>
+        <w:rPr/>
+        <w:t xml:space="preserve">Также в этом файле протестировала работу функции uart_send_data_dma_irq. Для ее работы необходимо лишь вызвать функции инициализации прерываний и дма. В самой функции задается колбек после вызова прерывания. </w:t>
+      </w:r>
+    </w:p>
+    <w:p>
+      <w:pPr>
+        <w:pStyle w:val="TextBody"/>
+        <w:spacing w:before="0" w:after="0"/>
+        <w:rPr/>
+      </w:pPr>
+      <w:r>
+        <w:rPr/>
+        <w:t> </w:t>
+      </w:r>
+    </w:p>
+    <w:p>
+      <w:pPr>
+        <w:pStyle w:val="TextBody"/>
+        <w:spacing w:before="0" w:after="0"/>
+        <w:rPr/>
+      </w:pPr>
+      <w:r>
+        <w:rPr/>
+        <w:t xml:space="preserve">Тестирование примера </w:t>
+      </w:r>
+      <w:r>
+        <w:rPr>
+          <w:b/>
+          <w:lang w:val="en-US"/>
+        </w:rPr>
+        <w:t>uart</w:t>
+      </w:r>
+      <w:r>
+        <w:rPr>
+          <w:b/>
+        </w:rPr>
+        <w:t>_</w:t>
+      </w:r>
+      <w:r>
+        <w:rPr>
+          <w:b/>
+          <w:lang w:val="en-US"/>
+        </w:rPr>
+        <w:t>dma</w:t>
+      </w:r>
+      <w:r>
+        <w:rPr>
+          <w:b/>
+        </w:rPr>
+        <w:t>_</w:t>
+      </w:r>
+      <w:r>
+        <w:rPr>
+          <w:b/>
+          <w:lang w:val="en-US"/>
+        </w:rPr>
+        <w:t>irq</w:t>
+      </w:r>
+      <w:r>
+        <w:rPr/>
+        <w:t xml:space="preserve">.  В этом примера вызывается функция uart_handle_data_dma из файла </w:t>
+      </w:r>
+      <w:r>
+        <w:rPr>
+          <w:lang w:val="en-US"/>
+        </w:rPr>
+        <w:t>uart</w:t>
+      </w:r>
+      <w:r>
+        <w:rPr/>
+        <w:t>.</w:t>
+      </w:r>
+      <w:r>
+        <w:rPr>
+          <w:lang w:val="en-US"/>
+        </w:rPr>
+        <w:t>c</w:t>
+      </w:r>
+      <w:r>
+        <w:rPr/>
+        <w:t>, которая принимает в качестве аргументов структуры, с заданием необходимых параметров и функций: основной, например, функция приема или передачи данных, и функции, которая вызовется после окончания работы основной функции и вызова прерывания. В целом, похоже на работу из двух предыдущих примера, но теперь вся работа выполняется из одной функции.</w:t>
+      </w:r>
+    </w:p>
+    <w:p>
+      <w:pPr>
+        <w:pStyle w:val="TextBody"/>
+        <w:spacing w:before="0" w:after="0"/>
+        <w:rPr/>
+      </w:pPr>
+      <w:r>
+        <w:rPr/>
+      </w:r>
+    </w:p>
+    <w:p>
+      <w:pPr>
+        <w:pStyle w:val="TextBody"/>
+        <w:spacing w:before="0" w:after="0"/>
+        <w:rPr/>
+      </w:pPr>
+      <w:r>
+        <w:rPr/>
+        <w:t xml:space="preserve">Также имеется высокоскоростной юарт </w:t>
+      </w:r>
+      <w:r>
+        <w:rPr>
+          <w:lang w:val="en-US"/>
+        </w:rPr>
+        <w:t>UARTHS</w:t>
+      </w:r>
+      <w:r>
+        <w:rPr/>
+        <w:t xml:space="preserve">. Для работы с ним необходимо подключить соответствующий хидер. </w:t>
       </w:r>
     </w:p>
     <w:p>

</xml_diff>

<commit_message>
Change pins, test receiver work
Signed-off-by: Irina Anokhina <irina15anohina@gmail.com>
</commit_message>
<xml_diff>
--- a/KendryteTest_doc.docx
+++ b/KendryteTest_doc.docx
@@ -824,7 +824,7 @@
       </w:pPr>
       <w:r>
         <w:rPr/>
-        <w:t>Тестирование примера демо  </w:t>
+        <w:t xml:space="preserve">Тестирование примера демо  </w:t>
       </w:r>
       <w:r>
         <w:rPr>
@@ -970,7 +970,7 @@
       </w:pPr>
       <w:r>
         <w:rPr/>
-        <w:t>                    </w:t>
+        <w:t xml:space="preserve">                    </w:t>
       </w:r>
       <w:r>
         <w:rPr>
@@ -990,9 +990,7 @@
         <w:t xml:space="preserve">        </w:t>
       </w:r>
       <w:r>
-        <w:rPr>
-          <w:lang w:val="en-US"/>
-        </w:rPr>
+        <w:rPr/>
         <w:t>}</w:t>
       </w:r>
     </w:p>
@@ -1024,9 +1022,7 @@
         <w:t xml:space="preserve">        </w:t>
       </w:r>
       <w:r>
-        <w:rPr>
-          <w:lang w:val="en-US"/>
-        </w:rPr>
+        <w:rPr/>
         <w:t>{</w:t>
       </w:r>
     </w:p>
@@ -1299,7 +1295,7 @@
       </w:r>
       <w:r>
         <w:rPr/>
-        <w:t xml:space="preserve">_0); есть 4 маски триггера, на как именно они отличаются друг от друга выяснить не удалось (не на длительность посылки). После этого вызываются функция </w:t>
+        <w:t xml:space="preserve">_0); есть 4 маски триггера, на как именно они отличаются друг от друга выяснить не удалось (не на длительность посылки), количество отправляемых байт также на результат работы функций не влияет. После этого вызываются функция </w:t>
       </w:r>
       <w:r>
         <w:rPr>
@@ -1541,6 +1537,7 @@
       </w:pPr>
       <w:r>
         <w:rPr/>
+        <w:t> </w:t>
       </w:r>
     </w:p>
     <w:p>
@@ -1566,7 +1563,30 @@
     </w:p>
     <w:p>
       <w:pPr>
-        <w:pStyle w:val="Normal"/>
+        <w:pStyle w:val="TextBody"/>
+        <w:spacing w:before="0" w:after="0"/>
+        <w:rPr/>
+      </w:pPr>
+      <w:r>
+        <w:rPr/>
+        <w:t> </w:t>
+      </w:r>
+    </w:p>
+    <w:p>
+      <w:pPr>
+        <w:pStyle w:val="TextBody"/>
+        <w:spacing w:before="0" w:after="0"/>
+        <w:rPr/>
+      </w:pPr>
+      <w:r>
+        <w:rPr/>
+        <w:t>Прием сообщений начал работать после того, как была изменена частота работы в функции uart_configure, а потом возвращены обратно прежние значения. Также добавлен вывод принтф для отладки. Проверена работа функций приема стандартного, через дма, с прерываниями, дма с прерываниями.</w:t>
+      </w:r>
+    </w:p>
+    <w:p>
+      <w:pPr>
+        <w:pStyle w:val="TextBody"/>
+        <w:spacing w:lineRule="auto" w:line="276" w:before="0" w:after="140"/>
         <w:rPr/>
       </w:pPr>
       <w:r>

</xml_diff>

<commit_message>
Add test files for gpio and gpiohs, add description
Signed-off-by: Irina Anokhina <irina15anohina@gmail.com>
</commit_message>
<xml_diff>
--- a/KendryteTest_doc.docx
+++ b/KendryteTest_doc.docx
@@ -1581,6 +1581,726 @@
       <w:r>
         <w:rPr/>
         <w:t>Прием сообщений начал работать после того, как была изменена частота работы в функции uart_configure, а потом возвращены обратно прежние значения. Также добавлен вывод принтф для отладки. Проверена работа функций приема стандартного, через дма, с прерываниями, дма с прерываниями.</w:t>
+      </w:r>
+    </w:p>
+    <w:p>
+      <w:pPr>
+        <w:pStyle w:val="TextBody"/>
+        <w:spacing w:before="0" w:after="0"/>
+        <w:rPr/>
+      </w:pPr>
+      <w:r>
+        <w:rPr/>
+      </w:r>
+    </w:p>
+    <w:p>
+      <w:pPr>
+        <w:pStyle w:val="TextBody"/>
+        <w:spacing w:before="0" w:after="0"/>
+        <w:rPr>
+          <w:b/>
+          <w:lang w:val="en-US"/>
+        </w:rPr>
+      </w:pPr>
+      <w:r>
+        <w:rPr>
+          <w:b/>
+          <w:lang w:val="en-US"/>
+        </w:rPr>
+        <w:t>GPIO</w:t>
+      </w:r>
+    </w:p>
+    <w:p>
+      <w:pPr>
+        <w:pStyle w:val="TextBody"/>
+        <w:spacing w:before="0" w:after="0"/>
+        <w:rPr/>
+      </w:pPr>
+      <w:r>
+        <w:rPr/>
+        <w:t> </w:t>
+      </w:r>
+    </w:p>
+    <w:p>
+      <w:pPr>
+        <w:pStyle w:val="TextBody"/>
+        <w:spacing w:before="0" w:after="0"/>
+        <w:rPr/>
+      </w:pPr>
+      <w:r>
+        <w:rPr/>
+        <w:t xml:space="preserve">Для работы с </w:t>
+      </w:r>
+      <w:r>
+        <w:rPr>
+          <w:lang w:val="en-US"/>
+        </w:rPr>
+        <w:t>gpio</w:t>
+      </w:r>
+      <w:r>
+        <w:rPr/>
+        <w:t xml:space="preserve"> необходимо инициализировать этот модуль и назначить ножке, которую хотим использовать значение </w:t>
+      </w:r>
+      <w:r>
+        <w:rPr>
+          <w:lang w:val="en-US"/>
+        </w:rPr>
+        <w:t>gpio</w:t>
+      </w:r>
+      <w:r>
+        <w:rPr/>
+        <w:t>:</w:t>
+      </w:r>
+    </w:p>
+    <w:p>
+      <w:pPr>
+        <w:pStyle w:val="TextBody"/>
+        <w:spacing w:before="0" w:after="0"/>
+        <w:rPr/>
+      </w:pPr>
+      <w:r>
+        <w:rPr/>
+        <w:t> </w:t>
+      </w:r>
+    </w:p>
+    <w:p>
+      <w:pPr>
+        <w:pStyle w:val="TextBody"/>
+        <w:spacing w:before="0" w:after="0"/>
+        <w:rPr>
+          <w:lang w:val="en-US"/>
+        </w:rPr>
+      </w:pPr>
+      <w:r>
+        <w:rPr>
+          <w:lang w:val="en-US"/>
+        </w:rPr>
+        <w:t>fpioa_set_function(24, FUNC_GPIO3);</w:t>
+      </w:r>
+    </w:p>
+    <w:p>
+      <w:pPr>
+        <w:pStyle w:val="TextBody"/>
+        <w:spacing w:before="0" w:after="0"/>
+        <w:rPr/>
+      </w:pPr>
+      <w:r>
+        <w:rPr/>
+        <w:t> </w:t>
+      </w:r>
+      <w:r>
+        <w:rPr/>
+        <w:t>gpio_init();</w:t>
+      </w:r>
+    </w:p>
+    <w:p>
+      <w:pPr>
+        <w:pStyle w:val="TextBody"/>
+        <w:spacing w:before="0" w:after="0"/>
+        <w:rPr/>
+      </w:pPr>
+      <w:r>
+        <w:rPr/>
+        <w:t> </w:t>
+      </w:r>
+    </w:p>
+    <w:p>
+      <w:pPr>
+        <w:pStyle w:val="TextBody"/>
+        <w:spacing w:before="0" w:after="0"/>
+        <w:rPr/>
+      </w:pPr>
+      <w:r>
+        <w:rPr/>
+        <w:t xml:space="preserve">здесь ножке 24 присваивается функция </w:t>
+      </w:r>
+      <w:r>
+        <w:rPr>
+          <w:lang w:val="en-US"/>
+        </w:rPr>
+        <w:t>gpio</w:t>
+      </w:r>
+      <w:r>
+        <w:rPr/>
+        <w:t xml:space="preserve">3, и в дальнейшем, с этой ножкой нужно работать как с </w:t>
+      </w:r>
+      <w:r>
+        <w:rPr>
+          <w:lang w:val="en-US"/>
+        </w:rPr>
+        <w:t>gpio</w:t>
+      </w:r>
+      <w:r>
+        <w:rPr/>
+        <w:t xml:space="preserve">3. Например, следующий код </w:t>
+      </w:r>
+    </w:p>
+    <w:p>
+      <w:pPr>
+        <w:pStyle w:val="TextBody"/>
+        <w:spacing w:before="0" w:after="0"/>
+        <w:rPr/>
+      </w:pPr>
+      <w:r>
+        <w:rPr/>
+        <w:t> </w:t>
+      </w:r>
+    </w:p>
+    <w:p>
+      <w:pPr>
+        <w:pStyle w:val="TextBody"/>
+        <w:spacing w:before="0" w:after="0"/>
+        <w:rPr/>
+      </w:pPr>
+      <w:r>
+        <w:rPr/>
+        <w:t>gpio_set_drive_mode(3, GPIO_DM_OUTPUT);</w:t>
+      </w:r>
+    </w:p>
+    <w:p>
+      <w:pPr>
+        <w:pStyle w:val="TextBody"/>
+        <w:spacing w:before="0" w:after="0"/>
+        <w:rPr/>
+      </w:pPr>
+      <w:r>
+        <w:rPr/>
+        <w:t xml:space="preserve">    </w:t>
+      </w:r>
+      <w:r>
+        <w:rPr>
+          <w:lang w:val="en-US"/>
+        </w:rPr>
+        <w:t>gpio_pin_value_t value = GPIO_PV_HIGH;</w:t>
+      </w:r>
+    </w:p>
+    <w:p>
+      <w:pPr>
+        <w:pStyle w:val="TextBody"/>
+        <w:spacing w:before="0" w:after="0"/>
+        <w:rPr/>
+      </w:pPr>
+      <w:r>
+        <w:rPr/>
+        <w:t xml:space="preserve">    </w:t>
+      </w:r>
+      <w:r>
+        <w:rPr/>
+        <w:t>gpio_set_pin(3, value);</w:t>
+      </w:r>
+    </w:p>
+    <w:p>
+      <w:pPr>
+        <w:pStyle w:val="TextBody"/>
+        <w:spacing w:before="0" w:after="0"/>
+        <w:rPr/>
+      </w:pPr>
+      <w:r>
+        <w:rPr/>
+        <w:t> </w:t>
+      </w:r>
+    </w:p>
+    <w:p>
+      <w:pPr>
+        <w:pStyle w:val="TextBody"/>
+        <w:spacing w:before="0" w:after="0"/>
+        <w:rPr/>
+      </w:pPr>
+      <w:r>
+        <w:rPr/>
+        <w:t xml:space="preserve">конфигурирует как выход ножку 24 и устанавливает ее в 1. Всего ножек, которые могут быть сконфигурированы как </w:t>
+      </w:r>
+      <w:r>
+        <w:rPr>
+          <w:lang w:val="en-US"/>
+        </w:rPr>
+        <w:t>gpio</w:t>
+      </w:r>
+      <w:r>
+        <w:rPr/>
+        <w:t>, на плате 8.</w:t>
+      </w:r>
+    </w:p>
+    <w:p>
+      <w:pPr>
+        <w:pStyle w:val="TextBody"/>
+        <w:spacing w:before="0" w:after="0"/>
+        <w:rPr/>
+      </w:pPr>
+      <w:r>
+        <w:rPr>
+          <w:lang w:val="en-US"/>
+        </w:rPr>
+        <w:t>API</w:t>
+      </w:r>
+      <w:r>
+        <w:rPr/>
+        <w:t xml:space="preserve">  для работы с </w:t>
+      </w:r>
+      <w:r>
+        <w:rPr>
+          <w:lang w:val="en-US"/>
+        </w:rPr>
+        <w:t>gpio</w:t>
+      </w:r>
+      <w:r>
+        <w:rPr/>
+        <w:t xml:space="preserve"> невелик. Это функции установки режима, установки значения на ножке и чтение значения.</w:t>
+      </w:r>
+    </w:p>
+    <w:p>
+      <w:pPr>
+        <w:pStyle w:val="TextBody"/>
+        <w:spacing w:before="0" w:after="0"/>
+        <w:rPr/>
+      </w:pPr>
+      <w:r>
+        <w:rPr/>
+        <w:t> </w:t>
+      </w:r>
+    </w:p>
+    <w:p>
+      <w:pPr>
+        <w:pStyle w:val="TextBody"/>
+        <w:spacing w:before="0" w:after="0"/>
+        <w:rPr>
+          <w:b/>
+          <w:lang w:val="en-US"/>
+        </w:rPr>
+      </w:pPr>
+      <w:r>
+        <w:rPr>
+          <w:b/>
+          <w:lang w:val="en-US"/>
+        </w:rPr>
+        <w:t>GPIOHS</w:t>
+      </w:r>
+    </w:p>
+    <w:p>
+      <w:pPr>
+        <w:pStyle w:val="TextBody"/>
+        <w:spacing w:before="0" w:after="0"/>
+        <w:rPr/>
+      </w:pPr>
+      <w:r>
+        <w:rPr/>
+        <w:t> </w:t>
+      </w:r>
+    </w:p>
+    <w:p>
+      <w:pPr>
+        <w:pStyle w:val="TextBody"/>
+        <w:spacing w:before="0" w:after="0"/>
+        <w:rPr/>
+      </w:pPr>
+      <w:r>
+        <w:rPr/>
+        <w:t xml:space="preserve">Высокоскоростные </w:t>
+      </w:r>
+      <w:r>
+        <w:rPr>
+          <w:lang w:val="en-US"/>
+        </w:rPr>
+        <w:t>gpio</w:t>
+      </w:r>
+      <w:r>
+        <w:rPr/>
+        <w:t>, которых на плате 32 штуки. Могут выступать как выходы\входы, так и использоваться с прерываниями.</w:t>
+      </w:r>
+    </w:p>
+    <w:p>
+      <w:pPr>
+        <w:pStyle w:val="TextBody"/>
+        <w:spacing w:before="0" w:after="0"/>
+        <w:rPr/>
+      </w:pPr>
+      <w:r>
+        <w:rPr/>
+        <w:t> </w:t>
+      </w:r>
+    </w:p>
+    <w:p>
+      <w:pPr>
+        <w:pStyle w:val="TextBody"/>
+        <w:spacing w:before="0" w:after="0"/>
+        <w:rPr/>
+      </w:pPr>
+      <w:r>
+        <w:rPr/>
+        <w:t xml:space="preserve">Для работы с ними, нужно также как и с </w:t>
+      </w:r>
+      <w:r>
+        <w:rPr>
+          <w:lang w:val="en-US"/>
+        </w:rPr>
+        <w:t>gpio</w:t>
+      </w:r>
+      <w:r>
+        <w:rPr/>
+        <w:t xml:space="preserve">, инициализировать ножки, установить им соответствующие функции и значения. </w:t>
+      </w:r>
+    </w:p>
+    <w:p>
+      <w:pPr>
+        <w:pStyle w:val="TextBody"/>
+        <w:spacing w:before="0" w:after="0"/>
+        <w:rPr/>
+      </w:pPr>
+      <w:r>
+        <w:rPr/>
+        <w:t> </w:t>
+      </w:r>
+    </w:p>
+    <w:p>
+      <w:pPr>
+        <w:pStyle w:val="TextBody"/>
+        <w:spacing w:before="0" w:after="0"/>
+        <w:rPr>
+          <w:lang w:val="en-US"/>
+        </w:rPr>
+      </w:pPr>
+      <w:r>
+        <w:rPr>
+          <w:lang w:val="en-US"/>
+        </w:rPr>
+        <w:t>fpioa_set_function(25, FUNC_GPIOHS3);</w:t>
+      </w:r>
+    </w:p>
+    <w:p>
+      <w:pPr>
+        <w:pStyle w:val="TextBody"/>
+        <w:spacing w:before="0" w:after="0"/>
+        <w:rPr/>
+      </w:pPr>
+      <w:r>
+        <w:rPr/>
+        <w:t xml:space="preserve">    </w:t>
+      </w:r>
+      <w:r>
+        <w:rPr>
+          <w:lang w:val="en-US"/>
+        </w:rPr>
+        <w:t>gpiohs_set_drive_mode(3, GPIO_DM_OUTPUT);</w:t>
+      </w:r>
+    </w:p>
+    <w:p>
+      <w:pPr>
+        <w:pStyle w:val="TextBody"/>
+        <w:spacing w:before="0" w:after="0"/>
+        <w:rPr/>
+      </w:pPr>
+      <w:r>
+        <w:rPr/>
+        <w:t xml:space="preserve">    </w:t>
+      </w:r>
+      <w:r>
+        <w:rPr>
+          <w:lang w:val="en-US"/>
+        </w:rPr>
+        <w:t>gpio_pin_value_t value = GPIO_PV_HIGH;</w:t>
+      </w:r>
+    </w:p>
+    <w:p>
+      <w:pPr>
+        <w:pStyle w:val="TextBody"/>
+        <w:spacing w:before="0" w:after="0"/>
+        <w:rPr/>
+      </w:pPr>
+      <w:r>
+        <w:rPr/>
+        <w:t xml:space="preserve">    </w:t>
+      </w:r>
+      <w:r>
+        <w:rPr>
+          <w:lang w:val="en-US"/>
+        </w:rPr>
+        <w:t>gpiohs_set_pin(3, value);</w:t>
+      </w:r>
+    </w:p>
+    <w:p>
+      <w:pPr>
+        <w:pStyle w:val="TextBody"/>
+        <w:spacing w:before="0" w:after="0"/>
+        <w:rPr/>
+      </w:pPr>
+      <w:r>
+        <w:rPr/>
+        <w:t> </w:t>
+      </w:r>
+    </w:p>
+    <w:p>
+      <w:pPr>
+        <w:pStyle w:val="TextBody"/>
+        <w:spacing w:before="0" w:after="0"/>
+        <w:rPr/>
+      </w:pPr>
+      <w:r>
+        <w:rPr/>
+        <w:t xml:space="preserve">    </w:t>
+      </w:r>
+      <w:r>
+        <w:rPr>
+          <w:lang w:val="en-US"/>
+        </w:rPr>
+        <w:t>fpioa_set_function(26, FUNC_GPIOHS2);</w:t>
+      </w:r>
+    </w:p>
+    <w:p>
+      <w:pPr>
+        <w:pStyle w:val="TextBody"/>
+        <w:spacing w:before="0" w:after="0"/>
+        <w:rPr/>
+      </w:pPr>
+      <w:r>
+        <w:rPr/>
+        <w:t xml:space="preserve">    </w:t>
+      </w:r>
+      <w:r>
+        <w:rPr>
+          <w:lang w:val="en-US"/>
+        </w:rPr>
+        <w:t>gpiohs_set_drive_mode(2, GPIO_DM_INPUT_PULL_UP);</w:t>
+      </w:r>
+    </w:p>
+    <w:p>
+      <w:pPr>
+        <w:pStyle w:val="TextBody"/>
+        <w:spacing w:before="0" w:after="0"/>
+        <w:rPr/>
+      </w:pPr>
+      <w:r>
+        <w:rPr/>
+        <w:t> </w:t>
+      </w:r>
+    </w:p>
+    <w:p>
+      <w:pPr>
+        <w:pStyle w:val="TextBody"/>
+        <w:spacing w:before="0" w:after="0"/>
+        <w:rPr/>
+      </w:pPr>
+      <w:r>
+        <w:rPr/>
+        <w:t>Для работы с прерываниями необходимо инициализировать модуль:</w:t>
+      </w:r>
+    </w:p>
+    <w:p>
+      <w:pPr>
+        <w:pStyle w:val="TextBody"/>
+        <w:spacing w:before="0" w:after="0"/>
+        <w:rPr/>
+      </w:pPr>
+      <w:r>
+        <w:rPr/>
+        <w:t> </w:t>
+      </w:r>
+    </w:p>
+    <w:p>
+      <w:pPr>
+        <w:pStyle w:val="TextBody"/>
+        <w:spacing w:before="0" w:after="0"/>
+        <w:rPr>
+          <w:lang w:val="en-US"/>
+        </w:rPr>
+      </w:pPr>
+      <w:r>
+        <w:rPr>
+          <w:lang w:val="en-US"/>
+        </w:rPr>
+        <w:t>plic_init();</w:t>
+      </w:r>
+    </w:p>
+    <w:p>
+      <w:pPr>
+        <w:pStyle w:val="TextBody"/>
+        <w:spacing w:before="0" w:after="0"/>
+        <w:rPr>
+          <w:lang w:val="en-US"/>
+        </w:rPr>
+      </w:pPr>
+      <w:r>
+        <w:rPr>
+          <w:lang w:val="en-US"/>
+        </w:rPr>
+        <w:t>sysctl_enable_irq();</w:t>
+      </w:r>
+    </w:p>
+    <w:p>
+      <w:pPr>
+        <w:pStyle w:val="TextBody"/>
+        <w:spacing w:before="0" w:after="0"/>
+        <w:rPr/>
+      </w:pPr>
+      <w:r>
+        <w:rPr/>
+        <w:t> </w:t>
+      </w:r>
+    </w:p>
+    <w:p>
+      <w:pPr>
+        <w:pStyle w:val="TextBody"/>
+        <w:spacing w:before="0" w:after="0"/>
+        <w:rPr/>
+      </w:pPr>
+      <w:r>
+        <w:rPr/>
+        <w:t>Далее устанавливается триггер для прерывания:</w:t>
+      </w:r>
+    </w:p>
+    <w:p>
+      <w:pPr>
+        <w:pStyle w:val="TextBody"/>
+        <w:spacing w:before="0" w:after="0"/>
+        <w:rPr/>
+      </w:pPr>
+      <w:r>
+        <w:rPr/>
+        <w:t> </w:t>
+      </w:r>
+    </w:p>
+    <w:p>
+      <w:pPr>
+        <w:pStyle w:val="TextBody"/>
+        <w:spacing w:before="0" w:after="0"/>
+        <w:rPr>
+          <w:lang w:val="en-US"/>
+        </w:rPr>
+      </w:pPr>
+      <w:r>
+        <w:rPr>
+          <w:lang w:val="en-US"/>
+        </w:rPr>
+        <w:t>gpiohs_set_pin_edge(2, GPIO_PE_BOTH);</w:t>
+      </w:r>
+    </w:p>
+    <w:p>
+      <w:pPr>
+        <w:pStyle w:val="TextBody"/>
+        <w:spacing w:before="0" w:after="0"/>
+        <w:rPr/>
+      </w:pPr>
+      <w:r>
+        <w:rPr/>
+        <w:t> </w:t>
+      </w:r>
+    </w:p>
+    <w:p>
+      <w:pPr>
+        <w:pStyle w:val="TextBody"/>
+        <w:spacing w:before="0" w:after="0"/>
+        <w:rPr/>
+      </w:pPr>
+      <w:r>
+        <w:rPr/>
+        <w:t>и установить функцию-обработчик прерывания:</w:t>
+      </w:r>
+    </w:p>
+    <w:p>
+      <w:pPr>
+        <w:pStyle w:val="TextBody"/>
+        <w:spacing w:before="0" w:after="0"/>
+        <w:rPr/>
+      </w:pPr>
+      <w:r>
+        <w:rPr/>
+        <w:t> </w:t>
+      </w:r>
+    </w:p>
+    <w:p>
+      <w:pPr>
+        <w:pStyle w:val="TextBody"/>
+        <w:spacing w:before="0" w:after="0"/>
+        <w:rPr>
+          <w:lang w:val="en-US"/>
+        </w:rPr>
+      </w:pPr>
+      <w:r>
+        <w:rPr>
+          <w:lang w:val="en-US"/>
+        </w:rPr>
+        <w:t>gpiohs_irq_register(GPIO_KEY, 1, irq_gpiohs2, &amp;g_count);</w:t>
+      </w:r>
+    </w:p>
+    <w:p>
+      <w:pPr>
+        <w:pStyle w:val="TextBody"/>
+        <w:spacing w:before="0" w:after="0"/>
+        <w:rPr/>
+      </w:pPr>
+      <w:r>
+        <w:rPr/>
+        <w:t> </w:t>
+      </w:r>
+    </w:p>
+    <w:p>
+      <w:pPr>
+        <w:pStyle w:val="TextBody"/>
+        <w:spacing w:before="0" w:after="0"/>
+        <w:rPr/>
+      </w:pPr>
+      <w:r>
+        <w:rPr/>
+        <w:t>либо без аргументов:</w:t>
+      </w:r>
+    </w:p>
+    <w:p>
+      <w:pPr>
+        <w:pStyle w:val="TextBody"/>
+        <w:spacing w:before="0" w:after="0"/>
+        <w:rPr/>
+      </w:pPr>
+      <w:r>
+        <w:rPr/>
+        <w:t> </w:t>
+      </w:r>
+    </w:p>
+    <w:p>
+      <w:pPr>
+        <w:pStyle w:val="TextBody"/>
+        <w:spacing w:before="0" w:after="0"/>
+        <w:rPr/>
+      </w:pPr>
+      <w:r>
+        <w:rPr/>
+        <w:t> </w:t>
+      </w:r>
+      <w:r>
+        <w:rPr>
+          <w:lang w:val="en-US"/>
+        </w:rPr>
+        <w:t>gpiohs_set_irq(GPIO_KEY, 1, irq_gpiohs2);</w:t>
+      </w:r>
+    </w:p>
+    <w:p>
+      <w:pPr>
+        <w:pStyle w:val="TextBody"/>
+        <w:spacing w:before="0" w:after="0"/>
+        <w:rPr/>
+      </w:pPr>
+      <w:r>
+        <w:rPr/>
+        <w:t> </w:t>
+      </w:r>
+    </w:p>
+    <w:p>
+      <w:pPr>
+        <w:pStyle w:val="TextBody"/>
+        <w:spacing w:before="0" w:after="0"/>
+        <w:rPr/>
+      </w:pPr>
+      <w:r>
+        <w:rPr/>
+        <w:t>Теперь, если подключить на ножку 26 кнопку, то по фронту сигнала на этой ножке будет вызываться функция-обработчик.</w:t>
+      </w:r>
+    </w:p>
+    <w:p>
+      <w:pPr>
+        <w:pStyle w:val="TextBody"/>
+        <w:spacing w:before="0" w:after="0"/>
+        <w:rPr/>
+      </w:pPr>
+      <w:r>
+        <w:rPr/>
       </w:r>
     </w:p>
     <w:p>

</xml_diff>

<commit_message>
Add description for using dma
Signed-off-by: Irina Anokhina <irina15anohina@gmail.com>
</commit_message>
<xml_diff>
--- a/KendryteTest_doc.docx
+++ b/KendryteTest_doc.docx
@@ -1599,6 +1599,7 @@
         <w:spacing w:before="0" w:after="0"/>
         <w:rPr>
           <w:b/>
+          <w:b/>
           <w:lang w:val="en-US"/>
         </w:rPr>
       </w:pPr>
@@ -1865,6 +1866,7 @@
         <w:spacing w:before="0" w:after="0"/>
         <w:rPr>
           <w:b/>
+          <w:b/>
           <w:lang w:val="en-US"/>
         </w:rPr>
       </w:pPr>
@@ -2301,6 +2303,189 @@
       </w:pPr>
       <w:r>
         <w:rPr/>
+      </w:r>
+    </w:p>
+    <w:p>
+      <w:pPr>
+        <w:pStyle w:val="TextBody"/>
+        <w:spacing w:lineRule="auto" w:line="276" w:before="0" w:after="140"/>
+        <w:rPr>
+          <w:b/>
+          <w:lang w:val="en-US"/>
+        </w:rPr>
+      </w:pPr>
+      <w:r>
+        <w:rPr>
+          <w:b/>
+          <w:lang w:val="en-US"/>
+        </w:rPr>
+        <w:t>DMA</w:t>
+      </w:r>
+    </w:p>
+    <w:p>
+      <w:pPr>
+        <w:pStyle w:val="TextBody"/>
+        <w:spacing w:before="0" w:after="0"/>
+        <w:rPr/>
+      </w:pPr>
+      <w:r>
+        <w:rPr/>
+        <w:t> </w:t>
+      </w:r>
+    </w:p>
+    <w:p>
+      <w:pPr>
+        <w:pStyle w:val="TextBody"/>
+        <w:spacing w:before="0" w:after="0"/>
+        <w:rPr/>
+      </w:pPr>
+      <w:r>
+        <w:rPr/>
+        <w:t>Работа с ДМА во всех рассмотренных интерфейсах заключается в инициализации модуля дма и вызове функций:</w:t>
+      </w:r>
+    </w:p>
+    <w:p>
+      <w:pPr>
+        <w:pStyle w:val="TextBody"/>
+        <w:spacing w:before="0" w:after="0"/>
+        <w:rPr/>
+      </w:pPr>
+      <w:r>
+        <w:rPr/>
+        <w:t> </w:t>
+      </w:r>
+    </w:p>
+    <w:p>
+      <w:pPr>
+        <w:pStyle w:val="TextBody"/>
+        <w:spacing w:before="0" w:after="0"/>
+        <w:rPr>
+          <w:lang w:val="en-US"/>
+        </w:rPr>
+      </w:pPr>
+      <w:r>
+        <w:rPr>
+          <w:lang w:val="en-US"/>
+        </w:rPr>
+        <w:t>sysctl_dma_select(…);</w:t>
+      </w:r>
+    </w:p>
+    <w:p>
+      <w:pPr>
+        <w:pStyle w:val="TextBody"/>
+        <w:spacing w:before="0" w:after="0"/>
+        <w:rPr>
+          <w:lang w:val="en-US"/>
+        </w:rPr>
+      </w:pPr>
+      <w:r>
+        <w:rPr>
+          <w:lang w:val="en-US"/>
+        </w:rPr>
+        <w:t>dmac_set_single_mode(…);</w:t>
+      </w:r>
+    </w:p>
+    <w:p>
+      <w:pPr>
+        <w:pStyle w:val="TextBody"/>
+        <w:spacing w:before="0" w:after="0"/>
+        <w:rPr>
+          <w:lang w:val="en-US"/>
+        </w:rPr>
+      </w:pPr>
+      <w:r>
+        <w:rPr>
+          <w:lang w:val="en-US"/>
+        </w:rPr>
+        <w:t>dmac_wait_done(dma_channel_num);</w:t>
+      </w:r>
+    </w:p>
+    <w:p>
+      <w:pPr>
+        <w:pStyle w:val="TextBody"/>
+        <w:spacing w:before="0" w:after="0"/>
+        <w:rPr/>
+      </w:pPr>
+      <w:r>
+        <w:rPr/>
+        <w:t> </w:t>
+      </w:r>
+    </w:p>
+    <w:p>
+      <w:pPr>
+        <w:pStyle w:val="TextBody"/>
+        <w:spacing w:before="0" w:after="0"/>
+        <w:rPr/>
+      </w:pPr>
+      <w:r>
+        <w:rPr/>
+        <w:t>В юарте также реализованы отправка и прием через дма с прерываниями. Для этого вызываются такие функции</w:t>
+      </w:r>
+      <w:r>
+        <w:rPr>
+          <w:lang w:val="en-US"/>
+        </w:rPr>
+        <w:t>:</w:t>
+      </w:r>
+    </w:p>
+    <w:p>
+      <w:pPr>
+        <w:pStyle w:val="TextBody"/>
+        <w:spacing w:before="0" w:after="0"/>
+        <w:rPr/>
+      </w:pPr>
+      <w:r>
+        <w:rPr/>
+        <w:t> </w:t>
+      </w:r>
+    </w:p>
+    <w:p>
+      <w:pPr>
+        <w:pStyle w:val="TextBody"/>
+        <w:spacing w:before="0" w:after="0"/>
+        <w:rPr>
+          <w:lang w:val="en-US"/>
+        </w:rPr>
+      </w:pPr>
+      <w:r>
+        <w:rPr>
+          <w:lang w:val="en-US"/>
+        </w:rPr>
+        <w:t>dmac_irq_register(…);</w:t>
+      </w:r>
+    </w:p>
+    <w:p>
+      <w:pPr>
+        <w:pStyle w:val="TextBody"/>
+        <w:spacing w:before="0" w:after="0"/>
+        <w:rPr/>
+      </w:pPr>
+      <w:r>
+        <w:rPr/>
+        <w:t> </w:t>
+      </w:r>
+      <w:r>
+        <w:rPr>
+          <w:lang w:val="en-US"/>
+        </w:rPr>
+        <w:t>sysctl_dma_select(…);</w:t>
+      </w:r>
+    </w:p>
+    <w:p>
+      <w:pPr>
+        <w:pStyle w:val="TextBody"/>
+        <w:spacing w:before="0" w:after="0"/>
+        <w:rPr/>
+      </w:pPr>
+      <w:r>
+        <w:rPr/>
+        <w:t> </w:t>
+      </w:r>
+      <w:r>
+        <w:rPr>
+          <w:lang w:val="en-US"/>
+        </w:rPr>
+        <w:t>dmac_set_single_mode(…)</w:t>
       </w:r>
     </w:p>
     <w:p>

</xml_diff>

<commit_message>
Add test files and description for timers
Signed-off-by: Irina Anokhina <irina15anohina@gmail.com>
</commit_message>
<xml_diff>
--- a/KendryteTest_doc.docx
+++ b/KendryteTest_doc.docx
@@ -20,6 +20,7 @@
         <w:pStyle w:val="TextBody"/>
         <w:rPr>
           <w:b/>
+          <w:b/>
           <w:lang w:val="en-US"/>
         </w:rPr>
       </w:pPr>
@@ -710,6 +711,7 @@
         <w:pStyle w:val="TextBody"/>
         <w:rPr>
           <w:b/>
+          <w:b/>
           <w:lang w:val="en-US"/>
         </w:rPr>
       </w:pPr>
@@ -1600,6 +1602,7 @@
         <w:spacing w:before="0" w:after="0"/>
         <w:rPr>
           <w:b/>
+          <w:b/>
           <w:lang w:val="en-US"/>
         </w:rPr>
       </w:pPr>
@@ -1866,6 +1869,7 @@
         <w:spacing w:before="0" w:after="0"/>
         <w:rPr>
           <w:b/>
+          <w:b/>
           <w:lang w:val="en-US"/>
         </w:rPr>
       </w:pPr>
@@ -2311,6 +2315,7 @@
         <w:spacing w:before="0" w:after="0"/>
         <w:rPr>
           <w:b/>
+          <w:b/>
           <w:lang w:val="en-US"/>
         </w:rPr>
       </w:pPr>
@@ -2577,14 +2582,438 @@
     <w:p>
       <w:pPr>
         <w:pStyle w:val="TextBody"/>
-        <w:rPr>
-          <w:b/>
-          <w:b/>
-          <w:lang w:val="en-US"/>
-        </w:rPr>
-      </w:pPr>
-      <w:r>
-        <w:rPr/>
+        <w:spacing w:before="0" w:after="0"/>
+        <w:rPr/>
+      </w:pPr>
+      <w:r>
+        <w:rPr/>
+      </w:r>
+    </w:p>
+    <w:p>
+      <w:pPr>
+        <w:pStyle w:val="TextBody"/>
+        <w:spacing w:before="0" w:after="0"/>
+        <w:rPr>
+          <w:b/>
+          <w:lang w:val="en-US"/>
+        </w:rPr>
+      </w:pPr>
+      <w:r>
+        <w:rPr>
+          <w:b/>
+          <w:lang w:val="en-US"/>
+        </w:rPr>
+        <w:t>TIMER</w:t>
+      </w:r>
+    </w:p>
+    <w:p>
+      <w:pPr>
+        <w:pStyle w:val="TextBody"/>
+        <w:spacing w:before="0" w:after="0"/>
+        <w:rPr/>
+      </w:pPr>
+      <w:r>
+        <w:rPr/>
+        <w:t> </w:t>
+      </w:r>
+    </w:p>
+    <w:p>
+      <w:pPr>
+        <w:pStyle w:val="TextBody"/>
+        <w:spacing w:before="0" w:after="0"/>
+        <w:rPr/>
+      </w:pPr>
+      <w:r>
+        <w:rPr/>
+        <w:t>Для работы с таймерами необходимо лишь добавить хедер. Всего есть 3 таймера, с 4 каналами каждый. Тестовая программа драйвер работает полностью, проверяет работу функций</w:t>
+      </w:r>
+    </w:p>
+    <w:p>
+      <w:pPr>
+        <w:pStyle w:val="TextBody"/>
+        <w:spacing w:before="0" w:after="0"/>
+        <w:rPr/>
+      </w:pPr>
+      <w:r>
+        <w:rPr/>
+        <w:t> </w:t>
+      </w:r>
+    </w:p>
+    <w:p>
+      <w:pPr>
+        <w:pStyle w:val="TextBody"/>
+        <w:spacing w:before="0" w:after="0"/>
+        <w:rPr/>
+      </w:pPr>
+      <w:r>
+        <w:rPr/>
+        <w:t>timer_init(j); - инициализирует нужный таймер;</w:t>
+      </w:r>
+    </w:p>
+    <w:p>
+      <w:pPr>
+        <w:pStyle w:val="TextBody"/>
+        <w:spacing w:before="0" w:after="0"/>
+        <w:rPr/>
+      </w:pPr>
+      <w:r>
+        <w:rPr>
+          <w:lang w:val="en-US"/>
+        </w:rPr>
+        <w:t>timer</w:t>
+      </w:r>
+      <w:r>
+        <w:rPr/>
+        <w:t>_</w:t>
+      </w:r>
+      <w:r>
+        <w:rPr>
+          <w:lang w:val="en-US"/>
+        </w:rPr>
+        <w:t>set</w:t>
+      </w:r>
+      <w:r>
+        <w:rPr/>
+        <w:t>_</w:t>
+      </w:r>
+      <w:r>
+        <w:rPr>
+          <w:lang w:val="en-US"/>
+        </w:rPr>
+        <w:t>interval</w:t>
+      </w:r>
+      <w:r>
+        <w:rPr/>
+        <w:t>(</w:t>
+      </w:r>
+      <w:r>
+        <w:rPr>
+          <w:lang w:val="en-US"/>
+        </w:rPr>
+        <w:t>j</w:t>
+      </w:r>
+      <w:r>
+        <w:rPr/>
+        <w:t xml:space="preserve">, </w:t>
+      </w:r>
+      <w:r>
+        <w:rPr>
+          <w:lang w:val="en-US"/>
+        </w:rPr>
+        <w:t>i</w:t>
+      </w:r>
+      <w:r>
+        <w:rPr/>
+        <w:t>, 500000000); - задает время срабатывания прерывания;</w:t>
+      </w:r>
+    </w:p>
+    <w:p>
+      <w:pPr>
+        <w:pStyle w:val="TextBody"/>
+        <w:spacing w:before="0" w:after="0"/>
+        <w:rPr/>
+      </w:pPr>
+      <w:r>
+        <w:rPr>
+          <w:lang w:val="en-US"/>
+        </w:rPr>
+        <w:t>timer</w:t>
+      </w:r>
+      <w:r>
+        <w:rPr/>
+        <w:t>_</w:t>
+      </w:r>
+      <w:r>
+        <w:rPr>
+          <w:lang w:val="en-US"/>
+        </w:rPr>
+        <w:t>irq</w:t>
+      </w:r>
+      <w:r>
+        <w:rPr/>
+        <w:t>_</w:t>
+      </w:r>
+      <w:r>
+        <w:rPr>
+          <w:lang w:val="en-US"/>
+        </w:rPr>
+        <w:t>register</w:t>
+      </w:r>
+      <w:r>
+        <w:rPr/>
+        <w:t>(</w:t>
+      </w:r>
+      <w:r>
+        <w:rPr>
+          <w:lang w:val="en-US"/>
+        </w:rPr>
+        <w:t>j</w:t>
+      </w:r>
+      <w:r>
+        <w:rPr/>
+        <w:t xml:space="preserve">, </w:t>
+      </w:r>
+      <w:r>
+        <w:rPr>
+          <w:lang w:val="en-US"/>
+        </w:rPr>
+        <w:t>i</w:t>
+      </w:r>
+      <w:r>
+        <w:rPr/>
+        <w:t xml:space="preserve">, 1, 1, </w:t>
+      </w:r>
+      <w:r>
+        <w:rPr>
+          <w:lang w:val="en-US"/>
+        </w:rPr>
+        <w:t>timer</w:t>
+      </w:r>
+      <w:r>
+        <w:rPr/>
+        <w:t>_</w:t>
+      </w:r>
+      <w:r>
+        <w:rPr>
+          <w:lang w:val="en-US"/>
+        </w:rPr>
+        <w:t>callback</w:t>
+      </w:r>
+      <w:r>
+        <w:rPr/>
+        <w:t>, &amp;</w:t>
+      </w:r>
+      <w:r>
+        <w:rPr>
+          <w:lang w:val="en-US"/>
+        </w:rPr>
+        <w:t>ctx</w:t>
+      </w:r>
+      <w:r>
+        <w:rPr/>
+        <w:t>_</w:t>
+      </w:r>
+      <w:r>
+        <w:rPr>
+          <w:lang w:val="en-US"/>
+        </w:rPr>
+        <w:t>table</w:t>
+      </w:r>
+      <w:r>
+        <w:rPr/>
+        <w:t>[</w:t>
+      </w:r>
+      <w:r>
+        <w:rPr>
+          <w:lang w:val="en-US"/>
+        </w:rPr>
+        <w:t>j</w:t>
+      </w:r>
+      <w:r>
+        <w:rPr/>
+        <w:t xml:space="preserve"> * </w:t>
+      </w:r>
+      <w:r>
+        <w:rPr>
+          <w:lang w:val="en-US"/>
+        </w:rPr>
+        <w:t>TIMER</w:t>
+      </w:r>
+      <w:r>
+        <w:rPr/>
+        <w:t>_</w:t>
+      </w:r>
+      <w:r>
+        <w:rPr>
+          <w:lang w:val="en-US"/>
+        </w:rPr>
+        <w:t>CHANNEL</w:t>
+      </w:r>
+      <w:r>
+        <w:rPr/>
+        <w:t>_</w:t>
+      </w:r>
+      <w:r>
+        <w:rPr>
+          <w:lang w:val="en-US"/>
+        </w:rPr>
+        <w:t>MAX</w:t>
+      </w:r>
+      <w:r>
+        <w:rPr/>
+        <w:t xml:space="preserve"> + </w:t>
+      </w:r>
+      <w:r>
+        <w:rPr>
+          <w:lang w:val="en-US"/>
+        </w:rPr>
+        <w:t>i</w:t>
+      </w:r>
+      <w:r>
+        <w:rPr/>
+        <w:t>]); - задает функцию, которая будет вызвана из прерывания. Третий аргумент задает режим вызова функции – если 1 – единичный режим, функция будет вызвана лишь 1 раз, 0 – повторяющийся режим, функция будет вызываться каждый раз, после истечения времени, указанного в интервале, пока таймер будет включен.</w:t>
+      </w:r>
+    </w:p>
+    <w:p>
+      <w:pPr>
+        <w:pStyle w:val="TextBody"/>
+        <w:spacing w:before="0" w:after="0"/>
+        <w:rPr/>
+      </w:pPr>
+      <w:r>
+        <w:rPr/>
+        <w:t xml:space="preserve">Включение и выключение таймера выполняется функцией </w:t>
+      </w:r>
+    </w:p>
+    <w:p>
+      <w:pPr>
+        <w:pStyle w:val="TextBody"/>
+        <w:spacing w:before="0" w:after="0"/>
+        <w:rPr/>
+      </w:pPr>
+      <w:r>
+        <w:rPr>
+          <w:lang w:val="en-US"/>
+        </w:rPr>
+        <w:t>timer</w:t>
+      </w:r>
+      <w:r>
+        <w:rPr/>
+        <w:t>_</w:t>
+      </w:r>
+      <w:r>
+        <w:rPr>
+          <w:lang w:val="en-US"/>
+        </w:rPr>
+        <w:t>set</w:t>
+      </w:r>
+      <w:r>
+        <w:rPr/>
+        <w:t>_</w:t>
+      </w:r>
+      <w:r>
+        <w:rPr>
+          <w:lang w:val="en-US"/>
+        </w:rPr>
+        <w:t>enable</w:t>
+      </w:r>
+      <w:r>
+        <w:rPr/>
+        <w:t>(</w:t>
+      </w:r>
+      <w:r>
+        <w:rPr>
+          <w:lang w:val="en-US"/>
+        </w:rPr>
+        <w:t>j</w:t>
+      </w:r>
+      <w:r>
+        <w:rPr/>
+        <w:t xml:space="preserve">, </w:t>
+      </w:r>
+      <w:r>
+        <w:rPr>
+          <w:lang w:val="en-US"/>
+        </w:rPr>
+        <w:t>i</w:t>
+      </w:r>
+      <w:r>
+        <w:rPr/>
+        <w:t>, 1); - если последний аргумент 1 – включить таймер, 0 – выключить.</w:t>
+      </w:r>
+    </w:p>
+    <w:p>
+      <w:pPr>
+        <w:pStyle w:val="TextBody"/>
+        <w:spacing w:before="0" w:after="0"/>
+        <w:rPr/>
+      </w:pPr>
+      <w:r>
+        <w:rPr/>
+        <w:t xml:space="preserve">После выключения также необходимо вызвать функцию </w:t>
+      </w:r>
+    </w:p>
+    <w:p>
+      <w:pPr>
+        <w:pStyle w:val="TextBody"/>
+        <w:spacing w:before="0" w:after="0"/>
+        <w:rPr>
+          <w:lang w:val="en-US"/>
+        </w:rPr>
+      </w:pPr>
+      <w:r>
+        <w:rPr>
+          <w:lang w:val="en-US"/>
+        </w:rPr>
+        <w:t>timer_irq_unregister(j, i);</w:t>
+      </w:r>
+    </w:p>
+    <w:p>
+      <w:pPr>
+        <w:pStyle w:val="TextBody"/>
+        <w:spacing w:before="0" w:after="0"/>
+        <w:rPr/>
+      </w:pPr>
+      <w:r>
+        <w:rPr/>
+        <w:t> </w:t>
+      </w:r>
+    </w:p>
+    <w:p>
+      <w:pPr>
+        <w:pStyle w:val="TextBody"/>
+        <w:spacing w:before="0" w:after="0"/>
+        <w:rPr/>
+      </w:pPr>
+      <w:r>
+        <w:rPr/>
+        <w:t xml:space="preserve">В этом примере </w:t>
+      </w:r>
+      <w:r>
+        <w:rPr>
+          <w:lang w:val="en-US"/>
+        </w:rPr>
+        <w:t>j</w:t>
+      </w:r>
+      <w:r>
+        <w:rPr/>
+        <w:t xml:space="preserve"> – номер таймера,  </w:t>
+      </w:r>
+      <w:r>
+        <w:rPr>
+          <w:lang w:val="en-US"/>
+        </w:rPr>
+        <w:t>I</w:t>
+      </w:r>
+      <w:r>
+        <w:rPr/>
+        <w:t xml:space="preserve"> – номер канала.</w:t>
+      </w:r>
+    </w:p>
+    <w:p>
+      <w:pPr>
+        <w:pStyle w:val="TextBody"/>
+        <w:spacing w:before="0" w:after="0"/>
+        <w:rPr/>
+      </w:pPr>
+      <w:r>
+        <w:rPr/>
+      </w:r>
+    </w:p>
+    <w:p>
+      <w:pPr>
+        <w:pStyle w:val="TextBody"/>
+        <w:rPr>
+          <w:b/>
+          <w:b/>
+          <w:lang w:val="en-US"/>
+        </w:rPr>
+      </w:pPr>
+      <w:r>
+        <w:rPr>
+          <w:b/>
+          <w:lang w:val="en-US"/>
+        </w:rPr>
       </w:r>
     </w:p>
     <w:p>

</xml_diff>

<commit_message>
Add test files and description for pwm timers mode
Signed-off-by: Irina Anokhina <irina15anohina@gmail.com>
</commit_message>
<xml_diff>
--- a/KendryteTest_doc.docx
+++ b/KendryteTest_doc.docx
@@ -2595,6 +2595,7 @@
         <w:spacing w:before="0" w:after="0"/>
         <w:rPr>
           <w:b/>
+          <w:b/>
           <w:lang w:val="en-US"/>
         </w:rPr>
       </w:pPr>
@@ -2998,6 +2999,160 @@
       </w:pPr>
       <w:r>
         <w:rPr/>
+      </w:r>
+    </w:p>
+    <w:p>
+      <w:pPr>
+        <w:pStyle w:val="TextBody"/>
+        <w:rPr>
+          <w:b/>
+          <w:b/>
+          <w:lang w:val="en-US"/>
+        </w:rPr>
+      </w:pPr>
+      <w:r>
+        <w:rPr>
+          <w:b/>
+          <w:lang w:val="en-US"/>
+        </w:rPr>
+        <w:t>PWM</w:t>
+      </w:r>
+    </w:p>
+    <w:p>
+      <w:pPr>
+        <w:pStyle w:val="TextBody"/>
+        <w:spacing w:before="0" w:after="0"/>
+        <w:rPr/>
+      </w:pPr>
+      <w:r>
+        <w:rPr/>
+        <w:t> </w:t>
+      </w:r>
+    </w:p>
+    <w:p>
+      <w:pPr>
+        <w:pStyle w:val="TextBody"/>
+        <w:spacing w:before="0" w:after="0"/>
+        <w:rPr/>
+      </w:pPr>
+      <w:r>
+        <w:rPr/>
+        <w:t>Для работы в режиме шим необходимо инициализировать и включить работу шима:</w:t>
+      </w:r>
+    </w:p>
+    <w:p>
+      <w:pPr>
+        <w:pStyle w:val="TextBody"/>
+        <w:spacing w:before="0" w:after="0"/>
+        <w:rPr/>
+      </w:pPr>
+      <w:r>
+        <w:rPr/>
+        <w:t> </w:t>
+      </w:r>
+    </w:p>
+    <w:p>
+      <w:pPr>
+        <w:pStyle w:val="TextBody"/>
+        <w:spacing w:before="0" w:after="0"/>
+        <w:rPr>
+          <w:lang w:val="en-US"/>
+        </w:rPr>
+      </w:pPr>
+      <w:r>
+        <w:rPr>
+          <w:lang w:val="en-US"/>
+        </w:rPr>
+        <w:t>pwm_init(TIMER_PWM);</w:t>
+      </w:r>
+    </w:p>
+    <w:p>
+      <w:pPr>
+        <w:pStyle w:val="TextBody"/>
+        <w:spacing w:before="0" w:after="0"/>
+        <w:rPr/>
+      </w:pPr>
+      <w:r>
+        <w:rPr/>
+        <w:t> </w:t>
+      </w:r>
+      <w:r>
+        <w:rPr>
+          <w:lang w:val="en-US"/>
+        </w:rPr>
+        <w:t>pwm_set_enable(TIMER_PWM, TIMER_PWM_CHN, 1);</w:t>
+      </w:r>
+    </w:p>
+    <w:p>
+      <w:pPr>
+        <w:pStyle w:val="TextBody"/>
+        <w:spacing w:before="0" w:after="0"/>
+        <w:rPr/>
+      </w:pPr>
+      <w:r>
+        <w:rPr/>
+        <w:t> </w:t>
+      </w:r>
+    </w:p>
+    <w:p>
+      <w:pPr>
+        <w:pStyle w:val="TextBody"/>
+        <w:spacing w:before="0" w:after="0"/>
+        <w:rPr/>
+      </w:pPr>
+      <w:r>
+        <w:rPr/>
+        <w:t xml:space="preserve">Частота и период задается функцией </w:t>
+      </w:r>
+    </w:p>
+    <w:p>
+      <w:pPr>
+        <w:pStyle w:val="TextBody"/>
+        <w:spacing w:before="0" w:after="0"/>
+        <w:rPr/>
+      </w:pPr>
+      <w:r>
+        <w:rPr/>
+        <w:t> </w:t>
+      </w:r>
+    </w:p>
+    <w:p>
+      <w:pPr>
+        <w:pStyle w:val="TextBody"/>
+        <w:spacing w:before="0" w:after="0"/>
+        <w:rPr/>
+      </w:pPr>
+      <w:r>
+        <w:rPr/>
+        <w:t>pwm_set_frequency(…);</w:t>
+      </w:r>
+    </w:p>
+    <w:p>
+      <w:pPr>
+        <w:pStyle w:val="TextBody"/>
+        <w:spacing w:before="0" w:after="0"/>
+        <w:rPr/>
+      </w:pPr>
+      <w:r>
+        <w:rPr/>
+        <w:t> </w:t>
+      </w:r>
+    </w:p>
+    <w:p>
+      <w:pPr>
+        <w:pStyle w:val="TextBody"/>
+        <w:spacing w:before="0" w:after="0"/>
+        <w:rPr/>
+      </w:pPr>
+      <w:r>
+        <w:rPr>
+          <w:lang w:val="en-US"/>
+        </w:rPr>
+        <w:t>PWM</w:t>
+      </w:r>
+      <w:r>
+        <w:rPr/>
+        <w:t xml:space="preserve"> – это таймер, поэтому нельзя использовать таймер, который уже занят под другую задачу.</w:t>
       </w:r>
     </w:p>
     <w:p>

</xml_diff>

<commit_message>
Add test files and documentation for rtc
Signed-off-by: Irina Anokhina <irina15anohina@gmail.com>
</commit_message>
<xml_diff>
--- a/KendryteTest_doc.docx
+++ b/KendryteTest_doc.docx
@@ -3169,6 +3169,745 @@
           <w:b/>
           <w:lang w:val="en-US"/>
         </w:rPr>
+      </w:r>
+    </w:p>
+    <w:p>
+      <w:pPr>
+        <w:pStyle w:val="TextBody"/>
+        <w:spacing w:lineRule="auto" w:line="276" w:before="0" w:after="140"/>
+        <w:rPr>
+          <w:b/>
+          <w:lang w:val="en-US"/>
+        </w:rPr>
+      </w:pPr>
+      <w:r>
+        <w:rPr>
+          <w:b/>
+          <w:lang w:val="en-US"/>
+        </w:rPr>
+        <w:t>RTC</w:t>
+      </w:r>
+    </w:p>
+    <w:p>
+      <w:pPr>
+        <w:pStyle w:val="TextBody"/>
+        <w:spacing w:before="0" w:after="0"/>
+        <w:rPr/>
+      </w:pPr>
+      <w:r>
+        <w:rPr/>
+        <w:t> </w:t>
+      </w:r>
+    </w:p>
+    <w:p>
+      <w:pPr>
+        <w:pStyle w:val="TextBody"/>
+        <w:spacing w:before="0" w:after="0"/>
+        <w:rPr/>
+      </w:pPr>
+      <w:r>
+        <w:rPr/>
+        <w:t xml:space="preserve">Кроме стандартных функций, описанных в </w:t>
+      </w:r>
+      <w:r>
+        <w:rPr>
+          <w:lang w:val="en-US"/>
+        </w:rPr>
+        <w:t>Programming</w:t>
+      </w:r>
+      <w:r>
+        <w:rPr/>
+        <w:t xml:space="preserve"> </w:t>
+      </w:r>
+      <w:r>
+        <w:rPr>
+          <w:lang w:val="en-US"/>
+        </w:rPr>
+        <w:t>Guide</w:t>
+      </w:r>
+      <w:r>
+        <w:rPr/>
+        <w:t>:</w:t>
+      </w:r>
+    </w:p>
+    <w:p>
+      <w:pPr>
+        <w:pStyle w:val="TextBody"/>
+        <w:spacing w:before="0" w:after="0"/>
+        <w:rPr/>
+      </w:pPr>
+      <w:r>
+        <w:rPr/>
+        <w:t> </w:t>
+      </w:r>
+    </w:p>
+    <w:p>
+      <w:pPr>
+        <w:pStyle w:val="TextBody"/>
+        <w:spacing w:before="0" w:after="0"/>
+        <w:rPr>
+          <w:lang w:val="en-US"/>
+        </w:rPr>
+      </w:pPr>
+      <w:r>
+        <w:rPr>
+          <w:lang w:val="en-US"/>
+        </w:rPr>
+        <w:t>rtc_init();</w:t>
+      </w:r>
+    </w:p>
+    <w:p>
+      <w:pPr>
+        <w:pStyle w:val="TextBody"/>
+        <w:spacing w:before="0" w:after="0"/>
+        <w:rPr/>
+      </w:pPr>
+      <w:r>
+        <w:rPr/>
+        <w:t> </w:t>
+      </w:r>
+      <w:r>
+        <w:rPr>
+          <w:lang w:val="en-US"/>
+        </w:rPr>
+        <w:t>rtc_timer_set(…);</w:t>
+      </w:r>
+    </w:p>
+    <w:p>
+      <w:pPr>
+        <w:pStyle w:val="TextBody"/>
+        <w:spacing w:before="0" w:after="0"/>
+        <w:rPr/>
+      </w:pPr>
+      <w:r>
+        <w:rPr>
+          <w:lang w:val="en-US"/>
+        </w:rPr>
+        <w:t>rtc</w:t>
+      </w:r>
+      <w:r>
+        <w:rPr/>
+        <w:t>_</w:t>
+      </w:r>
+      <w:r>
+        <w:rPr>
+          <w:lang w:val="en-US"/>
+        </w:rPr>
+        <w:t>timer</w:t>
+      </w:r>
+      <w:r>
+        <w:rPr/>
+        <w:t>_</w:t>
+      </w:r>
+      <w:r>
+        <w:rPr>
+          <w:lang w:val="en-US"/>
+        </w:rPr>
+        <w:t>get</w:t>
+      </w:r>
+      <w:r>
+        <w:rPr/>
+        <w:t>(…);</w:t>
+      </w:r>
+    </w:p>
+    <w:p>
+      <w:pPr>
+        <w:pStyle w:val="TextBody"/>
+        <w:spacing w:before="0" w:after="0"/>
+        <w:rPr/>
+      </w:pPr>
+      <w:r>
+        <w:rPr/>
+        <w:t> </w:t>
+      </w:r>
+    </w:p>
+    <w:p>
+      <w:pPr>
+        <w:pStyle w:val="TextBody"/>
+        <w:spacing w:before="0" w:after="0"/>
+        <w:rPr/>
+      </w:pPr>
+      <w:r>
+        <w:rPr/>
+        <w:t xml:space="preserve">есть функции из файла </w:t>
+      </w:r>
+      <w:r>
+        <w:rPr>
+          <w:lang w:val="en-US"/>
+        </w:rPr>
+        <w:t>rtc</w:t>
+      </w:r>
+      <w:r>
+        <w:rPr/>
+        <w:t>.</w:t>
+      </w:r>
+      <w:r>
+        <w:rPr>
+          <w:lang w:val="en-US"/>
+        </w:rPr>
+        <w:t>h</w:t>
+      </w:r>
+      <w:r>
+        <w:rPr/>
+        <w:t>:</w:t>
+      </w:r>
+    </w:p>
+    <w:p>
+      <w:pPr>
+        <w:pStyle w:val="TextBody"/>
+        <w:spacing w:before="0" w:after="0"/>
+        <w:rPr/>
+      </w:pPr>
+      <w:r>
+        <w:rPr/>
+        <w:t> </w:t>
+      </w:r>
+    </w:p>
+    <w:p>
+      <w:pPr>
+        <w:pStyle w:val="TextBody"/>
+        <w:spacing w:before="0" w:after="0"/>
+        <w:rPr/>
+      </w:pPr>
+      <w:r>
+        <w:rPr>
+          <w:lang w:val="en-US"/>
+        </w:rPr>
+        <w:t>rtc</w:t>
+      </w:r>
+      <w:r>
+        <w:rPr/>
+        <w:t>_</w:t>
+      </w:r>
+      <w:r>
+        <w:rPr>
+          <w:lang w:val="en-US"/>
+        </w:rPr>
+        <w:t>alarm</w:t>
+      </w:r>
+      <w:r>
+        <w:rPr/>
+        <w:t>_</w:t>
+      </w:r>
+      <w:r>
+        <w:rPr>
+          <w:lang w:val="en-US"/>
+        </w:rPr>
+        <w:t>set</w:t>
+      </w:r>
+      <w:r>
+        <w:rPr/>
+        <w:t xml:space="preserve">(…); - задает срабатывание таймера по событию </w:t>
+      </w:r>
+      <w:r>
+        <w:rPr>
+          <w:lang w:val="en-US"/>
+        </w:rPr>
+        <w:t>alarm</w:t>
+      </w:r>
+      <w:r>
+        <w:rPr/>
+        <w:t>.</w:t>
+      </w:r>
+    </w:p>
+    <w:p>
+      <w:pPr>
+        <w:pStyle w:val="TextBody"/>
+        <w:spacing w:before="0" w:after="0"/>
+        <w:rPr/>
+      </w:pPr>
+      <w:r>
+        <w:rPr/>
+        <w:t> </w:t>
+      </w:r>
+    </w:p>
+    <w:p>
+      <w:pPr>
+        <w:pStyle w:val="TextBody"/>
+        <w:spacing w:before="0" w:after="0"/>
+        <w:rPr>
+          <w:lang w:val="en-US"/>
+        </w:rPr>
+      </w:pPr>
+      <w:r>
+        <w:rPr>
+          <w:lang w:val="en-US"/>
+        </w:rPr>
+        <w:t>rtc_tick_irq_register(</w:t>
+      </w:r>
+    </w:p>
+    <w:p>
+      <w:pPr>
+        <w:pStyle w:val="TextBody"/>
+        <w:spacing w:before="0" w:after="0"/>
+        <w:rPr/>
+      </w:pPr>
+      <w:r>
+        <w:rPr/>
+        <w:t xml:space="preserve">        </w:t>
+      </w:r>
+      <w:r>
+        <w:rPr>
+          <w:lang w:val="en-US"/>
+        </w:rPr>
+        <w:t>false,</w:t>
+      </w:r>
+    </w:p>
+    <w:p>
+      <w:pPr>
+        <w:pStyle w:val="TextBody"/>
+        <w:spacing w:before="0" w:after="0"/>
+        <w:rPr/>
+      </w:pPr>
+      <w:r>
+        <w:rPr/>
+        <w:t xml:space="preserve">        </w:t>
+      </w:r>
+      <w:r>
+        <w:rPr>
+          <w:lang w:val="en-US"/>
+        </w:rPr>
+        <w:t>RTC_INT_SECOND,</w:t>
+      </w:r>
+    </w:p>
+    <w:p>
+      <w:pPr>
+        <w:pStyle w:val="TextBody"/>
+        <w:spacing w:before="0" w:after="0"/>
+        <w:rPr/>
+      </w:pPr>
+      <w:r>
+        <w:rPr/>
+        <w:t xml:space="preserve">        </w:t>
+      </w:r>
+      <w:r>
+        <w:rPr>
+          <w:lang w:val="en-US"/>
+        </w:rPr>
+        <w:t>on_timer_interrupt,</w:t>
+      </w:r>
+    </w:p>
+    <w:p>
+      <w:pPr>
+        <w:pStyle w:val="TextBody"/>
+        <w:spacing w:before="0" w:after="0"/>
+        <w:rPr/>
+      </w:pPr>
+      <w:r>
+        <w:rPr/>
+        <w:t xml:space="preserve">        </w:t>
+      </w:r>
+      <w:r>
+        <w:rPr>
+          <w:lang w:val="en-US"/>
+        </w:rPr>
+        <w:t>NULL,</w:t>
+      </w:r>
+    </w:p>
+    <w:p>
+      <w:pPr>
+        <w:pStyle w:val="TextBody"/>
+        <w:spacing w:before="0" w:after="0"/>
+        <w:rPr/>
+      </w:pPr>
+      <w:r>
+        <w:rPr/>
+        <w:t xml:space="preserve">        </w:t>
+      </w:r>
+      <w:r>
+        <w:rPr>
+          <w:lang w:val="en-US"/>
+        </w:rPr>
+        <w:t>1</w:t>
+      </w:r>
+    </w:p>
+    <w:p>
+      <w:pPr>
+        <w:pStyle w:val="TextBody"/>
+        <w:spacing w:before="0" w:after="0"/>
+        <w:rPr/>
+      </w:pPr>
+      <w:r>
+        <w:rPr/>
+        <w:t xml:space="preserve">    </w:t>
+      </w:r>
+      <w:r>
+        <w:rPr/>
+        <w:t>); - задает частоту срабатывания прерывания, повторяемость(да/нет), функцию, которая будет вызвана, ее аргумент и приоритет прерывания.</w:t>
+      </w:r>
+    </w:p>
+    <w:p>
+      <w:pPr>
+        <w:pStyle w:val="TextBody"/>
+        <w:spacing w:before="0" w:after="0"/>
+        <w:rPr/>
+      </w:pPr>
+      <w:r>
+        <w:rPr/>
+        <w:t> </w:t>
+      </w:r>
+    </w:p>
+    <w:p>
+      <w:pPr>
+        <w:pStyle w:val="TextBody"/>
+        <w:spacing w:before="0" w:after="0"/>
+        <w:rPr/>
+      </w:pPr>
+      <w:r>
+        <w:rPr/>
+        <w:t xml:space="preserve">    </w:t>
+      </w:r>
+      <w:r>
+        <w:rPr>
+          <w:lang w:val="en-US"/>
+        </w:rPr>
+        <w:t>rtc_alarm_irq_register(</w:t>
+      </w:r>
+    </w:p>
+    <w:p>
+      <w:pPr>
+        <w:pStyle w:val="TextBody"/>
+        <w:spacing w:lineRule="auto" w:line="276" w:before="0" w:after="140"/>
+        <w:rPr/>
+      </w:pPr>
+      <w:r>
+        <w:rPr/>
+        <w:t xml:space="preserve">        </w:t>
+      </w:r>
+      <w:r>
+        <w:rPr>
+          <w:lang w:val="en-US"/>
+        </w:rPr>
+        <w:t>false,</w:t>
+      </w:r>
+    </w:p>
+    <w:p>
+      <w:pPr>
+        <w:pStyle w:val="TextBody"/>
+        <w:spacing w:before="0" w:after="0"/>
+        <w:rPr/>
+      </w:pPr>
+      <w:r>
+        <w:rPr/>
+        <w:t xml:space="preserve">        </w:t>
+      </w:r>
+      <w:r>
+        <w:rPr>
+          <w:lang w:val="en-US"/>
+        </w:rPr>
+        <w:t>(rtc_mask_t) {</w:t>
+      </w:r>
+    </w:p>
+    <w:p>
+      <w:pPr>
+        <w:pStyle w:val="TextBody"/>
+        <w:spacing w:before="0" w:after="0"/>
+        <w:rPr/>
+      </w:pPr>
+      <w:r>
+        <w:rPr/>
+        <w:t xml:space="preserve">            </w:t>
+      </w:r>
+      <w:r>
+        <w:rPr>
+          <w:lang w:val="en-US"/>
+        </w:rPr>
+        <w:t>.second = 0, /* Second mask */</w:t>
+      </w:r>
+    </w:p>
+    <w:p>
+      <w:pPr>
+        <w:pStyle w:val="TextBody"/>
+        <w:spacing w:before="0" w:after="0"/>
+        <w:rPr/>
+      </w:pPr>
+      <w:r>
+        <w:rPr/>
+        <w:t xml:space="preserve">            </w:t>
+      </w:r>
+      <w:r>
+        <w:rPr>
+          <w:lang w:val="en-US"/>
+        </w:rPr>
+        <w:t>.minute = 0, /* Minute mask */</w:t>
+      </w:r>
+    </w:p>
+    <w:p>
+      <w:pPr>
+        <w:pStyle w:val="TextBody"/>
+        <w:spacing w:before="0" w:after="0"/>
+        <w:rPr/>
+      </w:pPr>
+      <w:r>
+        <w:rPr/>
+        <w:t xml:space="preserve">            </w:t>
+      </w:r>
+      <w:r>
+        <w:rPr>
+          <w:lang w:val="en-US"/>
+        </w:rPr>
+        <w:t>.hour = 1,   /* Hour mask */</w:t>
+      </w:r>
+    </w:p>
+    <w:p>
+      <w:pPr>
+        <w:pStyle w:val="TextBody"/>
+        <w:spacing w:before="0" w:after="0"/>
+        <w:rPr/>
+      </w:pPr>
+      <w:r>
+        <w:rPr/>
+        <w:t xml:space="preserve">            </w:t>
+      </w:r>
+      <w:r>
+        <w:rPr>
+          <w:lang w:val="en-US"/>
+        </w:rPr>
+        <w:t>.week = 0,   /* Week mask */</w:t>
+      </w:r>
+    </w:p>
+    <w:p>
+      <w:pPr>
+        <w:pStyle w:val="TextBody"/>
+        <w:spacing w:before="0" w:after="0"/>
+        <w:rPr/>
+      </w:pPr>
+      <w:r>
+        <w:rPr/>
+        <w:t xml:space="preserve">            </w:t>
+      </w:r>
+      <w:r>
+        <w:rPr>
+          <w:lang w:val="en-US"/>
+        </w:rPr>
+        <w:t>.day = 0,    /* Day mask */</w:t>
+      </w:r>
+    </w:p>
+    <w:p>
+      <w:pPr>
+        <w:pStyle w:val="TextBody"/>
+        <w:spacing w:before="0" w:after="0"/>
+        <w:rPr/>
+      </w:pPr>
+      <w:r>
+        <w:rPr/>
+        <w:t xml:space="preserve">            </w:t>
+      </w:r>
+      <w:r>
+        <w:rPr>
+          <w:lang w:val="en-US"/>
+        </w:rPr>
+        <w:t>.month = 0,  /* Month mask */</w:t>
+      </w:r>
+    </w:p>
+    <w:p>
+      <w:pPr>
+        <w:pStyle w:val="TextBody"/>
+        <w:spacing w:before="0" w:after="0"/>
+        <w:rPr/>
+      </w:pPr>
+      <w:r>
+        <w:rPr/>
+        <w:t xml:space="preserve">            </w:t>
+      </w:r>
+      <w:r>
+        <w:rPr>
+          <w:lang w:val="en-US"/>
+        </w:rPr>
+        <w:t>.year = 0,   /* Year mask */</w:t>
+      </w:r>
+    </w:p>
+    <w:p>
+      <w:pPr>
+        <w:pStyle w:val="TextBody"/>
+        <w:spacing w:before="0" w:after="0"/>
+        <w:rPr/>
+      </w:pPr>
+      <w:r>
+        <w:rPr/>
+        <w:t xml:space="preserve">        </w:t>
+      </w:r>
+      <w:r>
+        <w:rPr/>
+        <w:t>},</w:t>
+      </w:r>
+    </w:p>
+    <w:p>
+      <w:pPr>
+        <w:pStyle w:val="TextBody"/>
+        <w:spacing w:before="0" w:after="0"/>
+        <w:rPr/>
+      </w:pPr>
+      <w:r>
+        <w:rPr/>
+        <w:t xml:space="preserve">        </w:t>
+      </w:r>
+      <w:r>
+        <w:rPr>
+          <w:lang w:val="en-US"/>
+        </w:rPr>
+        <w:t>on</w:t>
+      </w:r>
+      <w:r>
+        <w:rPr/>
+        <w:t>_</w:t>
+      </w:r>
+      <w:r>
+        <w:rPr>
+          <w:lang w:val="en-US"/>
+        </w:rPr>
+        <w:t>alarm</w:t>
+      </w:r>
+      <w:r>
+        <w:rPr/>
+        <w:t>_</w:t>
+      </w:r>
+      <w:r>
+        <w:rPr>
+          <w:lang w:val="en-US"/>
+        </w:rPr>
+        <w:t>interrupt</w:t>
+      </w:r>
+      <w:r>
+        <w:rPr/>
+        <w:t>,</w:t>
+      </w:r>
+    </w:p>
+    <w:p>
+      <w:pPr>
+        <w:pStyle w:val="TextBody"/>
+        <w:spacing w:before="0" w:after="0"/>
+        <w:rPr/>
+      </w:pPr>
+      <w:r>
+        <w:rPr/>
+        <w:t xml:space="preserve">        </w:t>
+      </w:r>
+      <w:r>
+        <w:rPr>
+          <w:lang w:val="en-US"/>
+        </w:rPr>
+        <w:t>NULL</w:t>
+      </w:r>
+      <w:r>
+        <w:rPr/>
+        <w:t>,</w:t>
+      </w:r>
+    </w:p>
+    <w:p>
+      <w:pPr>
+        <w:pStyle w:val="TextBody"/>
+        <w:spacing w:before="0" w:after="0"/>
+        <w:rPr/>
+      </w:pPr>
+      <w:r>
+        <w:rPr/>
+        <w:t xml:space="preserve">        </w:t>
+      </w:r>
+      <w:r>
+        <w:rPr/>
+        <w:t>1</w:t>
+      </w:r>
+    </w:p>
+    <w:p>
+      <w:pPr>
+        <w:pStyle w:val="TextBody"/>
+        <w:spacing w:before="0" w:after="0"/>
+        <w:rPr/>
+      </w:pPr>
+      <w:r>
+        <w:rPr/>
+        <w:t xml:space="preserve">    </w:t>
+      </w:r>
+      <w:r>
+        <w:rPr/>
+        <w:t xml:space="preserve">); - похоже на вышеописанную функцию, но второй аргумент – маска – задает длительность срабатывания аларма, т.е. если прерывание ртц задано каждую секунду, то прерывания по аларму будет срабатывать каждую секунду (или каждую единицу времени, указанную функцией </w:t>
+      </w:r>
+      <w:r>
+        <w:rPr>
+          <w:lang w:val="en-US"/>
+        </w:rPr>
+        <w:t>rtc</w:t>
+      </w:r>
+      <w:r>
+        <w:rPr/>
+        <w:t>_</w:t>
+      </w:r>
+      <w:r>
+        <w:rPr>
+          <w:lang w:val="en-US"/>
+        </w:rPr>
+        <w:t>timer</w:t>
+      </w:r>
+      <w:r>
+        <w:rPr/>
+        <w:t>_</w:t>
+      </w:r>
+      <w:r>
+        <w:rPr>
+          <w:lang w:val="en-US"/>
+        </w:rPr>
+        <w:t>set</w:t>
+      </w:r>
+      <w:r>
+        <w:rPr/>
+        <w:t>(…);)</w:t>
+      </w:r>
+    </w:p>
+    <w:p>
+      <w:pPr>
+        <w:pStyle w:val="TextBody"/>
+        <w:spacing w:before="0" w:after="0"/>
+        <w:rPr/>
+      </w:pPr>
+      <w:r>
+        <w:rPr/>
+        <w:t> </w:t>
+      </w:r>
+      <w:r>
+        <w:rPr/>
+        <w:t xml:space="preserve">в течении часа, причем начинать срабатывать будет с часа, указанного функцией </w:t>
+      </w:r>
+      <w:r>
+        <w:rPr>
+          <w:lang w:val="en-US"/>
+        </w:rPr>
+        <w:t>rtc</w:t>
+      </w:r>
+      <w:r>
+        <w:rPr/>
+        <w:t>_</w:t>
+      </w:r>
+      <w:r>
+        <w:rPr>
+          <w:lang w:val="en-US"/>
+        </w:rPr>
+        <w:t>alarm</w:t>
+      </w:r>
+      <w:r>
+        <w:rPr/>
+        <w:t>_</w:t>
+      </w:r>
+      <w:r>
+        <w:rPr>
+          <w:lang w:val="en-US"/>
+        </w:rPr>
+        <w:t>set</w:t>
+      </w:r>
+      <w:r>
+        <w:rPr/>
+        <w:t>(…); не смотря на минуты. Т.е. если ртц задано с 22.30, а аларм – с 22.31 – прерывание аларм не будет ждать минуту, оно будет срабатывать сразу, потому что указанный час уже пошел.</w:t>
+      </w:r>
+    </w:p>
+    <w:p>
+      <w:pPr>
+        <w:pStyle w:val="TextBody"/>
+        <w:spacing w:before="0" w:after="0"/>
+        <w:rPr/>
+      </w:pPr>
+      <w:r>
+        <w:rPr/>
+        <w:t> </w:t>
       </w:r>
     </w:p>
     <w:p>

</xml_diff>

<commit_message>
Test other functions from rtc.h
Signed-off-by: Irina Anokhina <irina15anohina@gmail.com>
</commit_message>
<xml_diff>
--- a/KendryteTest_doc.docx
+++ b/KendryteTest_doc.docx
@@ -3177,14 +3177,15 @@
         <w:spacing w:lineRule="auto" w:line="276" w:before="0" w:after="140"/>
         <w:rPr>
           <w:b/>
-          <w:lang w:val="en-US"/>
-        </w:rPr>
-      </w:pPr>
-      <w:r>
-        <w:rPr>
           <w:b/>
           <w:lang w:val="en-US"/>
         </w:rPr>
+      </w:pPr>
+      <w:r>
+        <w:rPr>
+          <w:b/>
+          <w:lang w:val="en-US"/>
+        </w:rPr>
         <w:t>RTC</w:t>
       </w:r>
     </w:p>
@@ -3897,6 +3898,108 @@
       <w:r>
         <w:rPr/>
         <w:t>(…); не смотря на минуты. Т.е. если ртц задано с 22.30, а аларм – с 22.31 – прерывание аларм не будет ждать минуту, оно будет срабатывать сразу, потому что указанный час уже пошел.</w:t>
+      </w:r>
+    </w:p>
+    <w:p>
+      <w:pPr>
+        <w:pStyle w:val="TextBody"/>
+        <w:spacing w:before="0" w:after="0"/>
+        <w:rPr/>
+      </w:pPr>
+      <w:r>
+        <w:rPr/>
+        <w:t xml:space="preserve">Можно изменить маску в процессе работы функцией </w:t>
+      </w:r>
+    </w:p>
+    <w:p>
+      <w:pPr>
+        <w:pStyle w:val="TextBody"/>
+        <w:spacing w:before="0" w:after="0"/>
+        <w:rPr/>
+      </w:pPr>
+      <w:r>
+        <w:rPr/>
+        <w:t> </w:t>
+      </w:r>
+    </w:p>
+    <w:p>
+      <w:pPr>
+        <w:pStyle w:val="TextBody"/>
+        <w:spacing w:before="0" w:after="0"/>
+        <w:rPr>
+          <w:lang w:val="en-US"/>
+        </w:rPr>
+      </w:pPr>
+      <w:r>
+        <w:rPr>
+          <w:lang w:val="en-US"/>
+        </w:rPr>
+        <w:t>rtc_alarm_set_mask(rtc_mask_t);</w:t>
+      </w:r>
+    </w:p>
+    <w:p>
+      <w:pPr>
+        <w:pStyle w:val="TextBody"/>
+        <w:spacing w:before="0" w:after="0"/>
+        <w:rPr/>
+      </w:pPr>
+      <w:r>
+        <w:rPr/>
+        <w:t> </w:t>
+      </w:r>
+    </w:p>
+    <w:p>
+      <w:pPr>
+        <w:pStyle w:val="TextBody"/>
+        <w:spacing w:before="0" w:after="0"/>
+        <w:rPr/>
+      </w:pPr>
+      <w:r>
+        <w:rPr/>
+        <w:t>или прочитать текущую маску rtc_mask_t rtc_alarm_get_mask(void);</w:t>
+      </w:r>
+    </w:p>
+    <w:p>
+      <w:pPr>
+        <w:pStyle w:val="TextBody"/>
+        <w:spacing w:before="0" w:after="0"/>
+        <w:rPr/>
+      </w:pPr>
+      <w:r>
+        <w:rPr/>
+        <w:t> </w:t>
+      </w:r>
+    </w:p>
+    <w:p>
+      <w:pPr>
+        <w:pStyle w:val="TextBody"/>
+        <w:spacing w:before="0" w:after="0"/>
+        <w:rPr/>
+      </w:pPr>
+      <w:r>
+        <w:rPr/>
+        <w:t>Отключить/включить прерывание аларм -  rtc_alarm_set_interrupt(int enable);</w:t>
+      </w:r>
+    </w:p>
+    <w:p>
+      <w:pPr>
+        <w:pStyle w:val="TextBody"/>
+        <w:spacing w:before="0" w:after="0"/>
+        <w:rPr/>
+      </w:pPr>
+      <w:r>
+        <w:rPr/>
+        <w:t>Проверить включено ли прерывание аларм -  rtc_alarm_get_interrupt(void);</w:t>
+      </w:r>
+    </w:p>
+    <w:p>
+      <w:pPr>
+        <w:pStyle w:val="TextBody"/>
+        <w:spacing w:before="0" w:after="0"/>
+        <w:rPr/>
+      </w:pPr>
+      <w:r>
+        <w:rPr/>
       </w:r>
     </w:p>
     <w:p>

</xml_diff>